<commit_message>
Actualizacion del documento en la firma
</commit_message>
<xml_diff>
--- a/PREGAME/1. ELICITACIÓN/1.4 Actas de Reunión/G1_Acta007.docx
+++ b/PREGAME/1. ELICITACIÓN/1.4 Actas de Reunión/G1_Acta007.docx
@@ -1124,8 +1124,6 @@
                 <w:szCs w:val="18"/>
               </w:rPr>
             </w:pPr>
-            <w:bookmarkStart w:id="3" w:name="_GoBack"/>
-            <w:bookmarkEnd w:id="3"/>
           </w:p>
         </w:tc>
       </w:tr>
@@ -1479,7 +1477,16 @@
                 <w:sz w:val="18"/>
                 <w:szCs w:val="18"/>
               </w:rPr>
-              <w:t>Fecha: 05/02</w:t>
+              <w:t>Fecha: 0</w:t>
+            </w:r>
+            <w:bookmarkStart w:id="3" w:name="_GoBack"/>
+            <w:bookmarkEnd w:id="3"/>
+            <w:r>
+              <w:rPr>
+                <w:sz w:val="18"/>
+                <w:szCs w:val="18"/>
+              </w:rPr>
+              <w:t>5/02</w:t>
             </w:r>
             <w:r>
               <w:rPr>
@@ -1607,7 +1614,33 @@
           <w:szCs w:val="20"/>
         </w:rPr>
         <w:tab/>
-        <w:t xml:space="preserve">       Ing. Jenny Ruiz         </w:t>
+        <w:t xml:space="preserve">       </w:t>
+      </w:r>
+      <w:r>
+        <w:rPr>
+          <w:b/>
+          <w:color w:val="000000"/>
+          <w:shd w:val="clear" w:color="auto" w:fill="FFFFFF"/>
+        </w:rPr>
+        <w:t xml:space="preserve">Sra. </w:t>
+      </w:r>
+      <w:proofErr w:type="spellStart"/>
+      <w:r>
+        <w:rPr>
+          <w:b/>
+          <w:color w:val="000000"/>
+          <w:shd w:val="clear" w:color="auto" w:fill="FFFFFF"/>
+        </w:rPr>
+        <w:t>Jeanneth</w:t>
+      </w:r>
+      <w:proofErr w:type="spellEnd"/>
+      <w:r>
+        <w:rPr>
+          <w:b/>
+          <w:color w:val="000000"/>
+          <w:shd w:val="clear" w:color="auto" w:fill="FFFFFF"/>
+        </w:rPr>
+        <w:t xml:space="preserve"> Vela</w:t>
       </w:r>
     </w:p>
     <w:p>
@@ -2254,6 +2287,7 @@
   <w:style w:type="paragraph" w:default="1" w:styleId="Normal">
     <w:name w:val="Normal"/>
     <w:qFormat/>
+    <w:rsid w:val="00593CB1"/>
   </w:style>
   <w:style w:type="paragraph" w:styleId="Ttulo1">
     <w:name w:val="heading 1"/>

</xml_diff>

<commit_message>
Acta de reunión y reporte de errores
</commit_message>
<xml_diff>
--- a/PREGAME/1. ELICITACIÓN/1.4 Actas de Reunión/G1_Acta007.docx
+++ b/PREGAME/1. ELICITACIÓN/1.4 Actas de Reunión/G1_Acta007.docx
@@ -1,6 +1,6 @@
 
 <file path=word/document.xml><?xml version="1.0" encoding="utf-8"?>
-<w:document xmlns:wpc="http://schemas.microsoft.com/office/word/2010/wordprocessingCanvas" xmlns:cx="http://schemas.microsoft.com/office/drawing/2014/chartex" xmlns:mc="http://schemas.openxmlformats.org/markup-compatibility/2006" xmlns:o="urn:schemas-microsoft-com:office:office" xmlns:r="http://schemas.openxmlformats.org/officeDocument/2006/relationships" xmlns:m="http://schemas.openxmlformats.org/officeDocument/2006/math" xmlns:v="urn:schemas-microsoft-com:vml" xmlns:wp14="http://schemas.microsoft.com/office/word/2010/wordprocessingDrawing" xmlns:wp="http://schemas.openxmlformats.org/drawingml/2006/wordprocessingDrawing" xmlns:w10="urn:schemas-microsoft-com:office:word" xmlns:w="http://schemas.openxmlformats.org/wordprocessingml/2006/main" xmlns:w14="http://schemas.microsoft.com/office/word/2010/wordml" xmlns:w15="http://schemas.microsoft.com/office/word/2012/wordml" xmlns:w16se="http://schemas.microsoft.com/office/word/2015/wordml/symex" xmlns:wpg="http://schemas.microsoft.com/office/word/2010/wordprocessingGroup" xmlns:wpi="http://schemas.microsoft.com/office/word/2010/wordprocessingInk" xmlns:wne="http://schemas.microsoft.com/office/word/2006/wordml" xmlns:wps="http://schemas.microsoft.com/office/word/2010/wordprocessingShape" mc:Ignorable="w14 w15 w16se wp14">
+<w:document xmlns:wpc="http://schemas.microsoft.com/office/word/2010/wordprocessingCanvas" xmlns:cx="http://schemas.microsoft.com/office/drawing/2014/chartex" xmlns:cx1="http://schemas.microsoft.com/office/drawing/2015/9/8/chartex" xmlns:cx2="http://schemas.microsoft.com/office/drawing/2015/10/21/chartex" xmlns:cx3="http://schemas.microsoft.com/office/drawing/2016/5/9/chartex" xmlns:cx4="http://schemas.microsoft.com/office/drawing/2016/5/10/chartex" xmlns:cx5="http://schemas.microsoft.com/office/drawing/2016/5/11/chartex" xmlns:cx6="http://schemas.microsoft.com/office/drawing/2016/5/12/chartex" xmlns:cx7="http://schemas.microsoft.com/office/drawing/2016/5/13/chartex" xmlns:cx8="http://schemas.microsoft.com/office/drawing/2016/5/14/chartex" xmlns:mc="http://schemas.openxmlformats.org/markup-compatibility/2006" xmlns:aink="http://schemas.microsoft.com/office/drawing/2016/ink" xmlns:am3d="http://schemas.microsoft.com/office/drawing/2017/model3d" xmlns:o="urn:schemas-microsoft-com:office:office" xmlns:oel="http://schemas.microsoft.com/office/2019/extlst" xmlns:r="http://schemas.openxmlformats.org/officeDocument/2006/relationships" xmlns:m="http://schemas.openxmlformats.org/officeDocument/2006/math" xmlns:v="urn:schemas-microsoft-com:vml" xmlns:wp14="http://schemas.microsoft.com/office/word/2010/wordprocessingDrawing" xmlns:wp="http://schemas.openxmlformats.org/drawingml/2006/wordprocessingDrawing" xmlns:w10="urn:schemas-microsoft-com:office:word" xmlns:w="http://schemas.openxmlformats.org/wordprocessingml/2006/main" xmlns:w14="http://schemas.microsoft.com/office/word/2010/wordml" xmlns:w15="http://schemas.microsoft.com/office/word/2012/wordml" xmlns:w16cex="http://schemas.microsoft.com/office/word/2018/wordml/cex" xmlns:w16cid="http://schemas.microsoft.com/office/word/2016/wordml/cid" xmlns:w16="http://schemas.microsoft.com/office/word/2018/wordml" xmlns:w16sdtdh="http://schemas.microsoft.com/office/word/2020/wordml/sdtdatahash" xmlns:w16se="http://schemas.microsoft.com/office/word/2015/wordml/symex" xmlns:wpg="http://schemas.microsoft.com/office/word/2010/wordprocessingGroup" xmlns:wpi="http://schemas.microsoft.com/office/word/2010/wordprocessingInk" xmlns:wne="http://schemas.microsoft.com/office/word/2006/wordml" xmlns:wps="http://schemas.microsoft.com/office/word/2010/wordprocessingShape" mc:Ignorable="w14 w15 w16se w16cid w16 w16cex w16sdtdh wp14">
   <w:background w:color="FFFFFF"/>
   <w:body>
     <w:p>
@@ -52,7 +52,7 @@
                 <w:lang w:val="en-US"/>
               </w:rPr>
               <w:drawing>
-                <wp:inline distT="0" distB="0" distL="0" distR="0">
+                <wp:inline distT="0" distB="0" distL="0" distR="0" wp14:anchorId="7C64C051" wp14:editId="4032D458">
                   <wp:extent cx="1748239" cy="528536"/>
                   <wp:effectExtent l="0" t="0" r="0" b="0"/>
                   <wp:docPr id="4" name="image1.jpg" descr="LOGO PRINCIPAL"/>
@@ -245,7 +245,7 @@
                 <w:sz w:val="18"/>
                 <w:szCs w:val="18"/>
               </w:rPr>
-              <w:t>García Jonathan</w:t>
+              <w:t>Nahir Carrera</w:t>
             </w:r>
           </w:p>
         </w:tc>
@@ -317,7 +317,14 @@
                 <w:sz w:val="18"/>
                 <w:szCs w:val="18"/>
               </w:rPr>
-              <w:t>05/02</w:t>
+              <w:t>22</w:t>
+            </w:r>
+            <w:r>
+              <w:rPr>
+                <w:sz w:val="18"/>
+                <w:szCs w:val="18"/>
+              </w:rPr>
+              <w:t>/02</w:t>
             </w:r>
             <w:r>
               <w:rPr>
@@ -349,7 +356,21 @@
                 <w:sz w:val="18"/>
                 <w:szCs w:val="18"/>
               </w:rPr>
-              <w:t>10:20</w:t>
+              <w:t>11</w:t>
+            </w:r>
+            <w:r>
+              <w:rPr>
+                <w:sz w:val="18"/>
+                <w:szCs w:val="18"/>
+              </w:rPr>
+              <w:t>:</w:t>
+            </w:r>
+            <w:r>
+              <w:rPr>
+                <w:sz w:val="18"/>
+                <w:szCs w:val="18"/>
+              </w:rPr>
+              <w:t>30</w:t>
             </w:r>
             <w:r>
               <w:rPr>
@@ -486,7 +507,23 @@
                 <w:sz w:val="18"/>
                 <w:szCs w:val="18"/>
               </w:rPr>
-              <w:t>Presentación del grupo</w:t>
+              <w:t xml:space="preserve">Revisión del </w:t>
+            </w:r>
+            <w:proofErr w:type="spellStart"/>
+            <w:r>
+              <w:rPr>
+                <w:sz w:val="18"/>
+                <w:szCs w:val="18"/>
+              </w:rPr>
+              <w:t>tester</w:t>
+            </w:r>
+            <w:proofErr w:type="spellEnd"/>
+            <w:r>
+              <w:rPr>
+                <w:sz w:val="18"/>
+                <w:szCs w:val="18"/>
+              </w:rPr>
+              <w:t xml:space="preserve"> de las funcionalidades de Organizador de materiales</w:t>
             </w:r>
           </w:p>
         </w:tc>
@@ -520,27 +557,33 @@
             </w:pPr>
             <w:r>
               <w:rPr>
-                <w:color w:val="000000"/>
-                <w:sz w:val="18"/>
-                <w:szCs w:val="18"/>
-              </w:rPr>
-              <w:t xml:space="preserve">Exponer </w:t>
-            </w:r>
-            <w:r>
-              <w:rPr>
-                <w:color w:val="000000"/>
-                <w:sz w:val="18"/>
-                <w:szCs w:val="18"/>
-              </w:rPr>
-              <w:t>los nuevos requerimientos</w:t>
-            </w:r>
-            <w:r>
-              <w:rPr>
-                <w:color w:val="000000"/>
-                <w:sz w:val="18"/>
-                <w:szCs w:val="18"/>
-              </w:rPr>
-              <w:t xml:space="preserve"> mejoradas al cliente.</w:t>
+                <w:sz w:val="18"/>
+                <w:szCs w:val="18"/>
+              </w:rPr>
+              <w:t xml:space="preserve">Revisión del </w:t>
+            </w:r>
+            <w:proofErr w:type="spellStart"/>
+            <w:r>
+              <w:rPr>
+                <w:sz w:val="18"/>
+                <w:szCs w:val="18"/>
+              </w:rPr>
+              <w:t>tester</w:t>
+            </w:r>
+            <w:proofErr w:type="spellEnd"/>
+            <w:r>
+              <w:rPr>
+                <w:sz w:val="18"/>
+                <w:szCs w:val="18"/>
+              </w:rPr>
+              <w:t xml:space="preserve"> de las funcionalidades de </w:t>
+            </w:r>
+            <w:r>
+              <w:rPr>
+                <w:sz w:val="18"/>
+                <w:szCs w:val="18"/>
+              </w:rPr>
+              <w:t>Inventario de Productos</w:t>
             </w:r>
           </w:p>
         </w:tc>
@@ -574,7 +617,43 @@
                 <w:sz w:val="18"/>
                 <w:szCs w:val="18"/>
               </w:rPr>
-              <w:t>Proporcionar una visión general de las funcionalidades y mejoras planificadas.</w:t>
+              <w:t xml:space="preserve">Recoger el </w:t>
+            </w:r>
+            <w:proofErr w:type="spellStart"/>
+            <w:r>
+              <w:rPr>
+                <w:color w:val="000000"/>
+                <w:sz w:val="18"/>
+                <w:szCs w:val="18"/>
+              </w:rPr>
+              <w:t>feedback</w:t>
+            </w:r>
+            <w:proofErr w:type="spellEnd"/>
+            <w:r>
+              <w:rPr>
+                <w:color w:val="000000"/>
+                <w:sz w:val="18"/>
+                <w:szCs w:val="18"/>
+              </w:rPr>
+              <w:t xml:space="preserve"> del </w:t>
+            </w:r>
+            <w:proofErr w:type="spellStart"/>
+            <w:r>
+              <w:rPr>
+                <w:color w:val="000000"/>
+                <w:sz w:val="18"/>
+                <w:szCs w:val="18"/>
+              </w:rPr>
+              <w:t>tester</w:t>
+            </w:r>
+            <w:proofErr w:type="spellEnd"/>
+            <w:r>
+              <w:rPr>
+                <w:color w:val="000000"/>
+                <w:sz w:val="18"/>
+                <w:szCs w:val="18"/>
+              </w:rPr>
+              <w:t xml:space="preserve"> sobre los posibles errores encontrados</w:t>
             </w:r>
           </w:p>
         </w:tc>
@@ -610,111 +689,16 @@
           <w:p>
             <w:pPr>
               <w:rPr>
-                <w:color w:val="000000"/>
                 <w:sz w:val="18"/>
                 <w:szCs w:val="18"/>
               </w:rPr>
             </w:pPr>
             <w:r>
               <w:rPr>
-                <w:color w:val="000000"/>
-                <w:sz w:val="18"/>
-                <w:szCs w:val="18"/>
-              </w:rPr>
-              <w:t>Recoge</w:t>
-            </w:r>
-            <w:r>
-              <w:rPr>
-                <w:color w:val="000000"/>
-                <w:sz w:val="18"/>
-                <w:szCs w:val="18"/>
-              </w:rPr>
-              <w:t xml:space="preserve">r </w:t>
-            </w:r>
-            <w:proofErr w:type="spellStart"/>
-            <w:r>
-              <w:rPr>
-                <w:color w:val="000000"/>
-                <w:sz w:val="18"/>
-                <w:szCs w:val="18"/>
-              </w:rPr>
-              <w:t>feedback</w:t>
-            </w:r>
-            <w:proofErr w:type="spellEnd"/>
-            <w:r>
-              <w:rPr>
-                <w:color w:val="000000"/>
-                <w:sz w:val="18"/>
-                <w:szCs w:val="18"/>
-              </w:rPr>
-              <w:t xml:space="preserve"> del cliente sobre los nuevos requerimientos </w:t>
-            </w:r>
-            <w:r>
-              <w:rPr>
-                <w:color w:val="000000"/>
-                <w:sz w:val="18"/>
-                <w:szCs w:val="18"/>
-              </w:rPr>
-              <w:t xml:space="preserve"> y posibles ajustes.</w:t>
-            </w:r>
-          </w:p>
-        </w:tc>
-      </w:tr>
-      <w:tr>
-        <w:trPr>
-          <w:trHeight w:val="360"/>
-        </w:trPr>
-        <w:tc>
-          <w:tcPr>
-            <w:tcW w:w="426" w:type="dxa"/>
-          </w:tcPr>
-          <w:p>
-            <w:pPr>
-              <w:rPr>
-                <w:sz w:val="18"/>
-                <w:szCs w:val="18"/>
-              </w:rPr>
-            </w:pPr>
-            <w:r>
-              <w:rPr>
-                <w:sz w:val="18"/>
-                <w:szCs w:val="18"/>
-              </w:rPr>
-              <w:t>5</w:t>
-            </w:r>
-            <w:r>
-              <w:rPr>
-                <w:sz w:val="18"/>
-                <w:szCs w:val="18"/>
-              </w:rPr>
-              <w:t>.</w:t>
-            </w:r>
-          </w:p>
-        </w:tc>
-        <w:tc>
-          <w:tcPr>
-            <w:tcW w:w="9356" w:type="dxa"/>
-          </w:tcPr>
-          <w:p>
-            <w:pPr>
-              <w:rPr>
-                <w:sz w:val="18"/>
-                <w:szCs w:val="18"/>
-              </w:rPr>
-            </w:pPr>
-            <w:r>
-              <w:rPr>
-                <w:sz w:val="18"/>
-                <w:szCs w:val="18"/>
-              </w:rPr>
-              <w:t>Despedida y agradecimiento por la colaboración</w:t>
-            </w:r>
-            <w:r>
-              <w:rPr>
-                <w:sz w:val="18"/>
-                <w:szCs w:val="18"/>
-              </w:rPr>
-              <w:t>.</w:t>
+                <w:sz w:val="18"/>
+                <w:szCs w:val="18"/>
+              </w:rPr>
+              <w:t>Despedida y agradecimiento por la colaboración.</w:t>
             </w:r>
           </w:p>
         </w:tc>
@@ -799,37 +783,20 @@
                 <w:color w:val="000000"/>
                 <w:shd w:val="clear" w:color="auto" w:fill="FFFFFF"/>
               </w:rPr>
-              <w:t xml:space="preserve">Sra. </w:t>
-            </w:r>
+              <w:t>José Proaño</w:t>
+            </w:r>
+          </w:p>
+        </w:tc>
+        <w:tc>
+          <w:tcPr>
+            <w:tcW w:w="6379" w:type="dxa"/>
+          </w:tcPr>
+          <w:p>
             <w:proofErr w:type="spellStart"/>
             <w:r>
-              <w:rPr>
-                <w:color w:val="000000"/>
-                <w:shd w:val="clear" w:color="auto" w:fill="FFFFFF"/>
-              </w:rPr>
-              <w:t>Jeanneth</w:t>
+              <w:t>Tester</w:t>
             </w:r>
             <w:proofErr w:type="spellEnd"/>
-            <w:r>
-              <w:rPr>
-                <w:color w:val="000000"/>
-                <w:shd w:val="clear" w:color="auto" w:fill="FFFFFF"/>
-              </w:rPr>
-              <w:t xml:space="preserve"> Vela </w:t>
-            </w:r>
-          </w:p>
-        </w:tc>
-        <w:tc>
-          <w:tcPr>
-            <w:tcW w:w="6379" w:type="dxa"/>
-          </w:tcPr>
-          <w:p>
-            <w:r>
-              <w:t xml:space="preserve">Propietaria del emprendimiento </w:t>
-            </w:r>
-            <w:r>
-              <w:t>“Entre Hilos &amp; Algodón”</w:t>
-            </w:r>
           </w:p>
         </w:tc>
       </w:tr>
@@ -872,13 +839,8 @@
             <w:pPr>
               <w:jc w:val="center"/>
             </w:pPr>
-            <w:proofErr w:type="spellStart"/>
-            <w:r>
-              <w:t>Nahir</w:t>
-            </w:r>
-            <w:proofErr w:type="spellEnd"/>
-            <w:r>
-              <w:t xml:space="preserve"> Carrera</w:t>
+            <w:r>
+              <w:t>Nahir Carrera</w:t>
             </w:r>
           </w:p>
         </w:tc>
@@ -1043,7 +1005,15 @@
                 <w:sz w:val="20"/>
                 <w:szCs w:val="20"/>
               </w:rPr>
-              <w:t xml:space="preserve"> El día 06</w:t>
+              <w:t xml:space="preserve"> El día </w:t>
+            </w:r>
+            <w:r>
+              <w:rPr>
+                <w:rFonts w:ascii="Arial" w:eastAsia="Arial" w:hAnsi="Arial" w:cs="Arial"/>
+                <w:sz w:val="20"/>
+                <w:szCs w:val="20"/>
+              </w:rPr>
+              <w:t>20</w:t>
             </w:r>
             <w:r>
               <w:rPr>
@@ -1076,7 +1046,16 @@
                 <w:sz w:val="20"/>
                 <w:szCs w:val="27"/>
               </w:rPr>
-              <w:t>el grupo realizó una presentación del proyecto, para que la ingeniera a cargo realice las revisiones pertinentes.</w:t>
+              <w:t xml:space="preserve">el grupo </w:t>
+            </w:r>
+            <w:r>
+              <w:rPr>
+                <w:rFonts w:ascii="Arial" w:hAnsi="Arial" w:cs="Arial"/>
+                <w:color w:val="000000"/>
+                <w:sz w:val="20"/>
+                <w:szCs w:val="27"/>
+              </w:rPr>
+              <w:t>finalizó el 5to y 6to avance del aplicativo en tanto a Organización de materiales e Inventario de Productos</w:t>
             </w:r>
           </w:p>
         </w:tc>
@@ -1104,10 +1083,6 @@
           </w:tcPr>
           <w:p>
             <w:pPr>
-              <w:numPr>
-                <w:ilvl w:val="0"/>
-                <w:numId w:val="1"/>
-              </w:numPr>
               <w:pBdr>
                 <w:top w:val="nil"/>
                 <w:left w:val="nil"/>
@@ -1124,39 +1099,58 @@
                 <w:szCs w:val="18"/>
               </w:rPr>
             </w:pPr>
-          </w:p>
-        </w:tc>
-      </w:tr>
-      <w:tr>
-        <w:tc>
-          <w:tcPr>
-            <w:tcW w:w="462" w:type="dxa"/>
-            <w:gridSpan w:val="2"/>
-          </w:tcPr>
-          <w:p>
-            <w:r>
-              <w:rPr>
-                <w:sz w:val="18"/>
-                <w:szCs w:val="18"/>
-              </w:rPr>
-              <w:t>1.3</w:t>
-            </w:r>
-          </w:p>
-        </w:tc>
-        <w:tc>
-          <w:tcPr>
-            <w:tcW w:w="9320" w:type="dxa"/>
-            <w:gridSpan w:val="4"/>
-          </w:tcPr>
-          <w:p>
-            <w:r>
-              <w:rPr>
-                <w:u w:val="single"/>
-              </w:rPr>
-              <w:t>INFORMACIÓN</w:t>
-            </w:r>
-          </w:p>
-          <w:p/>
+            <w:r>
+              <w:rPr>
+                <w:rFonts w:ascii="Arial" w:eastAsia="Arial" w:hAnsi="Arial" w:cs="Arial"/>
+                <w:b/>
+                <w:bCs/>
+                <w:color w:val="000000"/>
+                <w:sz w:val="18"/>
+                <w:szCs w:val="18"/>
+              </w:rPr>
+              <w:t>TESTEO:</w:t>
+            </w:r>
+            <w:r>
+              <w:rPr>
+                <w:rFonts w:ascii="Arial" w:eastAsia="Arial" w:hAnsi="Arial" w:cs="Arial"/>
+                <w:b/>
+                <w:bCs/>
+                <w:color w:val="000000"/>
+                <w:sz w:val="18"/>
+                <w:szCs w:val="18"/>
+              </w:rPr>
+              <w:t xml:space="preserve"> </w:t>
+            </w:r>
+            <w:r>
+              <w:rPr>
+                <w:rFonts w:ascii="Arial" w:eastAsia="Arial" w:hAnsi="Arial" w:cs="Arial"/>
+                <w:color w:val="000000"/>
+                <w:sz w:val="18"/>
+                <w:szCs w:val="18"/>
+              </w:rPr>
+              <w:t xml:space="preserve">El </w:t>
+            </w:r>
+            <w:proofErr w:type="spellStart"/>
+            <w:r>
+              <w:rPr>
+                <w:rFonts w:ascii="Arial" w:eastAsia="Arial" w:hAnsi="Arial" w:cs="Arial"/>
+                <w:color w:val="000000"/>
+                <w:sz w:val="18"/>
+                <w:szCs w:val="18"/>
+              </w:rPr>
+              <w:t>tester</w:t>
+            </w:r>
+            <w:proofErr w:type="spellEnd"/>
+            <w:r>
+              <w:rPr>
+                <w:rFonts w:ascii="Arial" w:eastAsia="Arial" w:hAnsi="Arial" w:cs="Arial"/>
+                <w:color w:val="000000"/>
+                <w:sz w:val="18"/>
+                <w:szCs w:val="18"/>
+              </w:rPr>
+              <w:t xml:space="preserve"> ingresa todos los casos de prueba descritos en las pruebas de caja negra en los campos de los formularios, evalúa navegabilidad y funcionalidad</w:t>
+            </w:r>
+          </w:p>
         </w:tc>
       </w:tr>
       <w:tr>
@@ -1372,21 +1366,12 @@
               </w:rPr>
               <w:t xml:space="preserve"> </w:t>
             </w:r>
-            <w:proofErr w:type="spellStart"/>
-            <w:r>
-              <w:rPr>
-                <w:sz w:val="18"/>
-                <w:szCs w:val="18"/>
-              </w:rPr>
-              <w:t>Nahir</w:t>
-            </w:r>
-            <w:proofErr w:type="spellEnd"/>
-            <w:r>
-              <w:rPr>
-                <w:sz w:val="18"/>
-                <w:szCs w:val="18"/>
-              </w:rPr>
-              <w:t xml:space="preserve"> Carrera</w:t>
+            <w:r>
+              <w:rPr>
+                <w:sz w:val="18"/>
+                <w:szCs w:val="18"/>
+              </w:rPr>
+              <w:t>Nahir Carrera</w:t>
             </w:r>
           </w:p>
           <w:p>
@@ -1411,7 +1396,21 @@
                 <w:sz w:val="18"/>
                 <w:szCs w:val="18"/>
               </w:rPr>
-              <w:t>Fecha: 05/02</w:t>
+              <w:t xml:space="preserve">Fecha: </w:t>
+            </w:r>
+            <w:r>
+              <w:rPr>
+                <w:sz w:val="18"/>
+                <w:szCs w:val="18"/>
+              </w:rPr>
+              <w:t>22</w:t>
+            </w:r>
+            <w:r>
+              <w:rPr>
+                <w:sz w:val="18"/>
+                <w:szCs w:val="18"/>
+              </w:rPr>
+              <w:t>/02</w:t>
             </w:r>
             <w:r>
               <w:rPr>
@@ -1434,12 +1433,28 @@
                 <w:szCs w:val="18"/>
               </w:rPr>
             </w:pPr>
-            <w:r>
-              <w:rPr>
-                <w:sz w:val="18"/>
-                <w:szCs w:val="18"/>
-              </w:rPr>
-              <w:t>Responsable:  Jenny Ruiz</w:t>
+            <w:proofErr w:type="spellStart"/>
+            <w:r>
+              <w:rPr>
+                <w:sz w:val="18"/>
+                <w:szCs w:val="18"/>
+              </w:rPr>
+              <w:t>Tester</w:t>
+            </w:r>
+            <w:proofErr w:type="spellEnd"/>
+            <w:r>
+              <w:rPr>
+                <w:sz w:val="18"/>
+                <w:szCs w:val="18"/>
+              </w:rPr>
+              <w:t xml:space="preserve">:  </w:t>
+            </w:r>
+            <w:r>
+              <w:rPr>
+                <w:sz w:val="18"/>
+                <w:szCs w:val="18"/>
+              </w:rPr>
+              <w:t>José Proaño</w:t>
             </w:r>
           </w:p>
           <w:p>
@@ -1454,7 +1469,14 @@
                 <w:sz w:val="18"/>
                 <w:szCs w:val="18"/>
               </w:rPr>
-              <w:t xml:space="preserve">                     RESPONSABLE DEL PROYECTO </w:t>
+              <w:t xml:space="preserve">                     </w:t>
+            </w:r>
+            <w:r>
+              <w:rPr>
+                <w:sz w:val="18"/>
+                <w:szCs w:val="18"/>
+              </w:rPr>
+              <w:t>TESTER ASIGNADO</w:t>
             </w:r>
           </w:p>
           <w:p>
@@ -1477,16 +1499,21 @@
                 <w:sz w:val="18"/>
                 <w:szCs w:val="18"/>
               </w:rPr>
-              <w:t>Fecha: 0</w:t>
-            </w:r>
-            <w:bookmarkStart w:id="3" w:name="_GoBack"/>
-            <w:bookmarkEnd w:id="3"/>
-            <w:r>
-              <w:rPr>
-                <w:sz w:val="18"/>
-                <w:szCs w:val="18"/>
-              </w:rPr>
-              <w:t>5/02</w:t>
+              <w:t xml:space="preserve">Fecha: </w:t>
+            </w:r>
+            <w:r>
+              <w:rPr>
+                <w:sz w:val="18"/>
+                <w:szCs w:val="18"/>
+              </w:rPr>
+              <w:t>22</w:t>
+            </w:r>
+            <w:r>
+              <w:rPr>
+                <w:sz w:val="18"/>
+                <w:szCs w:val="18"/>
+              </w:rPr>
+              <w:t>/02</w:t>
             </w:r>
             <w:r>
               <w:rPr>
@@ -1541,7 +1568,6 @@
         </w:rPr>
         <w:t xml:space="preserve">            </w:t>
       </w:r>
-      <w:proofErr w:type="spellStart"/>
       <w:r>
         <w:rPr>
           <w:rFonts w:ascii="Arial" w:eastAsia="Arial" w:hAnsi="Arial" w:cs="Arial"/>
@@ -1549,17 +1575,7 @@
           <w:sz w:val="20"/>
           <w:szCs w:val="20"/>
         </w:rPr>
-        <w:t>Nahir</w:t>
-      </w:r>
-      <w:proofErr w:type="spellEnd"/>
-      <w:r>
-        <w:rPr>
-          <w:rFonts w:ascii="Arial" w:eastAsia="Arial" w:hAnsi="Arial" w:cs="Arial"/>
-          <w:b/>
-          <w:sz w:val="20"/>
-          <w:szCs w:val="20"/>
-        </w:rPr>
-        <w:t xml:space="preserve"> Carrera</w:t>
+        <w:t>Nahir Carrera</w:t>
       </w:r>
       <w:r>
         <w:rPr>
@@ -1622,25 +1638,7 @@
           <w:color w:val="000000"/>
           <w:shd w:val="clear" w:color="auto" w:fill="FFFFFF"/>
         </w:rPr>
-        <w:t xml:space="preserve">Sra. </w:t>
-      </w:r>
-      <w:proofErr w:type="spellStart"/>
-      <w:r>
-        <w:rPr>
-          <w:b/>
-          <w:color w:val="000000"/>
-          <w:shd w:val="clear" w:color="auto" w:fill="FFFFFF"/>
-        </w:rPr>
-        <w:t>Jeanneth</w:t>
-      </w:r>
-      <w:proofErr w:type="spellEnd"/>
-      <w:r>
-        <w:rPr>
-          <w:b/>
-          <w:color w:val="000000"/>
-          <w:shd w:val="clear" w:color="auto" w:fill="FFFFFF"/>
-        </w:rPr>
-        <w:t xml:space="preserve"> Vela</w:t>
+        <w:t>Sra. Jeanneth Vela</w:t>
       </w:r>
     </w:p>
     <w:p>
@@ -1682,7 +1680,7 @@
 </file>
 
 <file path=word/endnotes.xml><?xml version="1.0" encoding="utf-8"?>
-<w:endnotes xmlns:wpc="http://schemas.microsoft.com/office/word/2010/wordprocessingCanvas" xmlns:cx="http://schemas.microsoft.com/office/drawing/2014/chartex" xmlns:mc="http://schemas.openxmlformats.org/markup-compatibility/2006" xmlns:o="urn:schemas-microsoft-com:office:office" xmlns:r="http://schemas.openxmlformats.org/officeDocument/2006/relationships" xmlns:m="http://schemas.openxmlformats.org/officeDocument/2006/math" xmlns:v="urn:schemas-microsoft-com:vml" xmlns:wp14="http://schemas.microsoft.com/office/word/2010/wordprocessingDrawing" xmlns:wp="http://schemas.openxmlformats.org/drawingml/2006/wordprocessingDrawing" xmlns:w10="urn:schemas-microsoft-com:office:word" xmlns:w="http://schemas.openxmlformats.org/wordprocessingml/2006/main" xmlns:w14="http://schemas.microsoft.com/office/word/2010/wordml" xmlns:w15="http://schemas.microsoft.com/office/word/2012/wordml" xmlns:w16se="http://schemas.microsoft.com/office/word/2015/wordml/symex" xmlns:wpg="http://schemas.microsoft.com/office/word/2010/wordprocessingGroup" xmlns:wpi="http://schemas.microsoft.com/office/word/2010/wordprocessingInk" xmlns:wne="http://schemas.microsoft.com/office/word/2006/wordml" xmlns:wps="http://schemas.microsoft.com/office/word/2010/wordprocessingShape" mc:Ignorable="w14 w15 w16se wp14">
+<w:endnotes xmlns:wpc="http://schemas.microsoft.com/office/word/2010/wordprocessingCanvas" xmlns:cx="http://schemas.microsoft.com/office/drawing/2014/chartex" xmlns:cx1="http://schemas.microsoft.com/office/drawing/2015/9/8/chartex" xmlns:cx2="http://schemas.microsoft.com/office/drawing/2015/10/21/chartex" xmlns:cx3="http://schemas.microsoft.com/office/drawing/2016/5/9/chartex" xmlns:cx4="http://schemas.microsoft.com/office/drawing/2016/5/10/chartex" xmlns:cx5="http://schemas.microsoft.com/office/drawing/2016/5/11/chartex" xmlns:cx6="http://schemas.microsoft.com/office/drawing/2016/5/12/chartex" xmlns:cx7="http://schemas.microsoft.com/office/drawing/2016/5/13/chartex" xmlns:cx8="http://schemas.microsoft.com/office/drawing/2016/5/14/chartex" xmlns:mc="http://schemas.openxmlformats.org/markup-compatibility/2006" xmlns:aink="http://schemas.microsoft.com/office/drawing/2016/ink" xmlns:am3d="http://schemas.microsoft.com/office/drawing/2017/model3d" xmlns:o="urn:schemas-microsoft-com:office:office" xmlns:oel="http://schemas.microsoft.com/office/2019/extlst" xmlns:r="http://schemas.openxmlformats.org/officeDocument/2006/relationships" xmlns:m="http://schemas.openxmlformats.org/officeDocument/2006/math" xmlns:v="urn:schemas-microsoft-com:vml" xmlns:wp14="http://schemas.microsoft.com/office/word/2010/wordprocessingDrawing" xmlns:wp="http://schemas.openxmlformats.org/drawingml/2006/wordprocessingDrawing" xmlns:w10="urn:schemas-microsoft-com:office:word" xmlns:w="http://schemas.openxmlformats.org/wordprocessingml/2006/main" xmlns:w14="http://schemas.microsoft.com/office/word/2010/wordml" xmlns:w15="http://schemas.microsoft.com/office/word/2012/wordml" xmlns:w16cex="http://schemas.microsoft.com/office/word/2018/wordml/cex" xmlns:w16cid="http://schemas.microsoft.com/office/word/2016/wordml/cid" xmlns:w16="http://schemas.microsoft.com/office/word/2018/wordml" xmlns:w16sdtdh="http://schemas.microsoft.com/office/word/2020/wordml/sdtdatahash" xmlns:w16se="http://schemas.microsoft.com/office/word/2015/wordml/symex" xmlns:wpg="http://schemas.microsoft.com/office/word/2010/wordprocessingGroup" xmlns:wpi="http://schemas.microsoft.com/office/word/2010/wordprocessingInk" xmlns:wne="http://schemas.microsoft.com/office/word/2006/wordml" xmlns:wps="http://schemas.microsoft.com/office/word/2010/wordprocessingShape" mc:Ignorable="w14 w15 w16se w16cid w16 w16cex w16sdtdh wp14">
   <w:endnote w:type="separator" w:id="-1">
     <w:p>
       <w:pPr>
@@ -1707,7 +1705,7 @@
 </file>
 
 <file path=word/footer1.xml><?xml version="1.0" encoding="utf-8"?>
-<w:ftr xmlns:wpc="http://schemas.microsoft.com/office/word/2010/wordprocessingCanvas" xmlns:cx="http://schemas.microsoft.com/office/drawing/2014/chartex" xmlns:mc="http://schemas.openxmlformats.org/markup-compatibility/2006" xmlns:o="urn:schemas-microsoft-com:office:office" xmlns:r="http://schemas.openxmlformats.org/officeDocument/2006/relationships" xmlns:m="http://schemas.openxmlformats.org/officeDocument/2006/math" xmlns:v="urn:schemas-microsoft-com:vml" xmlns:wp14="http://schemas.microsoft.com/office/word/2010/wordprocessingDrawing" xmlns:wp="http://schemas.openxmlformats.org/drawingml/2006/wordprocessingDrawing" xmlns:w10="urn:schemas-microsoft-com:office:word" xmlns:w="http://schemas.openxmlformats.org/wordprocessingml/2006/main" xmlns:w14="http://schemas.microsoft.com/office/word/2010/wordml" xmlns:w15="http://schemas.microsoft.com/office/word/2012/wordml" xmlns:w16se="http://schemas.microsoft.com/office/word/2015/wordml/symex" xmlns:wpg="http://schemas.microsoft.com/office/word/2010/wordprocessingGroup" xmlns:wpi="http://schemas.microsoft.com/office/word/2010/wordprocessingInk" xmlns:wne="http://schemas.microsoft.com/office/word/2006/wordml" xmlns:wps="http://schemas.microsoft.com/office/word/2010/wordprocessingShape" mc:Ignorable="w14 w15 w16se wp14">
+<w:ftr xmlns:wpc="http://schemas.microsoft.com/office/word/2010/wordprocessingCanvas" xmlns:cx="http://schemas.microsoft.com/office/drawing/2014/chartex" xmlns:cx1="http://schemas.microsoft.com/office/drawing/2015/9/8/chartex" xmlns:cx2="http://schemas.microsoft.com/office/drawing/2015/10/21/chartex" xmlns:cx3="http://schemas.microsoft.com/office/drawing/2016/5/9/chartex" xmlns:cx4="http://schemas.microsoft.com/office/drawing/2016/5/10/chartex" xmlns:cx5="http://schemas.microsoft.com/office/drawing/2016/5/11/chartex" xmlns:cx6="http://schemas.microsoft.com/office/drawing/2016/5/12/chartex" xmlns:cx7="http://schemas.microsoft.com/office/drawing/2016/5/13/chartex" xmlns:cx8="http://schemas.microsoft.com/office/drawing/2016/5/14/chartex" xmlns:mc="http://schemas.openxmlformats.org/markup-compatibility/2006" xmlns:aink="http://schemas.microsoft.com/office/drawing/2016/ink" xmlns:am3d="http://schemas.microsoft.com/office/drawing/2017/model3d" xmlns:o="urn:schemas-microsoft-com:office:office" xmlns:oel="http://schemas.microsoft.com/office/2019/extlst" xmlns:r="http://schemas.openxmlformats.org/officeDocument/2006/relationships" xmlns:m="http://schemas.openxmlformats.org/officeDocument/2006/math" xmlns:v="urn:schemas-microsoft-com:vml" xmlns:wp14="http://schemas.microsoft.com/office/word/2010/wordprocessingDrawing" xmlns:wp="http://schemas.openxmlformats.org/drawingml/2006/wordprocessingDrawing" xmlns:w10="urn:schemas-microsoft-com:office:word" xmlns:w="http://schemas.openxmlformats.org/wordprocessingml/2006/main" xmlns:w14="http://schemas.microsoft.com/office/word/2010/wordml" xmlns:w15="http://schemas.microsoft.com/office/word/2012/wordml" xmlns:w16cex="http://schemas.microsoft.com/office/word/2018/wordml/cex" xmlns:w16cid="http://schemas.microsoft.com/office/word/2016/wordml/cid" xmlns:w16="http://schemas.microsoft.com/office/word/2018/wordml" xmlns:w16sdtdh="http://schemas.microsoft.com/office/word/2020/wordml/sdtdatahash" xmlns:w16se="http://schemas.microsoft.com/office/word/2015/wordml/symex" xmlns:wpg="http://schemas.microsoft.com/office/word/2010/wordprocessingGroup" xmlns:wpi="http://schemas.microsoft.com/office/word/2010/wordprocessingInk" xmlns:wne="http://schemas.microsoft.com/office/word/2006/wordml" xmlns:wps="http://schemas.microsoft.com/office/word/2010/wordprocessingShape" mc:Ignorable="w14 w15 w16se w16cid w16 w16cex w16sdtdh wp14">
   <w:p>
     <w:pPr>
       <w:tabs>
@@ -1749,7 +1747,7 @@
 </file>
 
 <file path=word/footnotes.xml><?xml version="1.0" encoding="utf-8"?>
-<w:footnotes xmlns:wpc="http://schemas.microsoft.com/office/word/2010/wordprocessingCanvas" xmlns:cx="http://schemas.microsoft.com/office/drawing/2014/chartex" xmlns:mc="http://schemas.openxmlformats.org/markup-compatibility/2006" xmlns:o="urn:schemas-microsoft-com:office:office" xmlns:r="http://schemas.openxmlformats.org/officeDocument/2006/relationships" xmlns:m="http://schemas.openxmlformats.org/officeDocument/2006/math" xmlns:v="urn:schemas-microsoft-com:vml" xmlns:wp14="http://schemas.microsoft.com/office/word/2010/wordprocessingDrawing" xmlns:wp="http://schemas.openxmlformats.org/drawingml/2006/wordprocessingDrawing" xmlns:w10="urn:schemas-microsoft-com:office:word" xmlns:w="http://schemas.openxmlformats.org/wordprocessingml/2006/main" xmlns:w14="http://schemas.microsoft.com/office/word/2010/wordml" xmlns:w15="http://schemas.microsoft.com/office/word/2012/wordml" xmlns:w16se="http://schemas.microsoft.com/office/word/2015/wordml/symex" xmlns:wpg="http://schemas.microsoft.com/office/word/2010/wordprocessingGroup" xmlns:wpi="http://schemas.microsoft.com/office/word/2010/wordprocessingInk" xmlns:wne="http://schemas.microsoft.com/office/word/2006/wordml" xmlns:wps="http://schemas.microsoft.com/office/word/2010/wordprocessingShape" mc:Ignorable="w14 w15 w16se wp14">
+<w:footnotes xmlns:wpc="http://schemas.microsoft.com/office/word/2010/wordprocessingCanvas" xmlns:cx="http://schemas.microsoft.com/office/drawing/2014/chartex" xmlns:cx1="http://schemas.microsoft.com/office/drawing/2015/9/8/chartex" xmlns:cx2="http://schemas.microsoft.com/office/drawing/2015/10/21/chartex" xmlns:cx3="http://schemas.microsoft.com/office/drawing/2016/5/9/chartex" xmlns:cx4="http://schemas.microsoft.com/office/drawing/2016/5/10/chartex" xmlns:cx5="http://schemas.microsoft.com/office/drawing/2016/5/11/chartex" xmlns:cx6="http://schemas.microsoft.com/office/drawing/2016/5/12/chartex" xmlns:cx7="http://schemas.microsoft.com/office/drawing/2016/5/13/chartex" xmlns:cx8="http://schemas.microsoft.com/office/drawing/2016/5/14/chartex" xmlns:mc="http://schemas.openxmlformats.org/markup-compatibility/2006" xmlns:aink="http://schemas.microsoft.com/office/drawing/2016/ink" xmlns:am3d="http://schemas.microsoft.com/office/drawing/2017/model3d" xmlns:o="urn:schemas-microsoft-com:office:office" xmlns:oel="http://schemas.microsoft.com/office/2019/extlst" xmlns:r="http://schemas.openxmlformats.org/officeDocument/2006/relationships" xmlns:m="http://schemas.openxmlformats.org/officeDocument/2006/math" xmlns:v="urn:schemas-microsoft-com:vml" xmlns:wp14="http://schemas.microsoft.com/office/word/2010/wordprocessingDrawing" xmlns:wp="http://schemas.openxmlformats.org/drawingml/2006/wordprocessingDrawing" xmlns:w10="urn:schemas-microsoft-com:office:word" xmlns:w="http://schemas.openxmlformats.org/wordprocessingml/2006/main" xmlns:w14="http://schemas.microsoft.com/office/word/2010/wordml" xmlns:w15="http://schemas.microsoft.com/office/word/2012/wordml" xmlns:w16cex="http://schemas.microsoft.com/office/word/2018/wordml/cex" xmlns:w16cid="http://schemas.microsoft.com/office/word/2016/wordml/cid" xmlns:w16="http://schemas.microsoft.com/office/word/2018/wordml" xmlns:w16sdtdh="http://schemas.microsoft.com/office/word/2020/wordml/sdtdatahash" xmlns:w16se="http://schemas.microsoft.com/office/word/2015/wordml/symex" xmlns:wpg="http://schemas.microsoft.com/office/word/2010/wordprocessingGroup" xmlns:wpi="http://schemas.microsoft.com/office/word/2010/wordprocessingInk" xmlns:wne="http://schemas.microsoft.com/office/word/2006/wordml" xmlns:wps="http://schemas.microsoft.com/office/word/2010/wordprocessingShape" mc:Ignorable="w14 w15 w16se w16cid w16 w16cex w16sdtdh wp14">
   <w:footnote w:type="separator" w:id="-1">
     <w:p>
       <w:pPr>
@@ -1774,7 +1772,7 @@
 </file>
 
 <file path=word/numbering.xml><?xml version="1.0" encoding="utf-8"?>
-<w:numbering xmlns:wpc="http://schemas.microsoft.com/office/word/2010/wordprocessingCanvas" xmlns:cx="http://schemas.microsoft.com/office/drawing/2014/chartex" xmlns:mc="http://schemas.openxmlformats.org/markup-compatibility/2006" xmlns:o="urn:schemas-microsoft-com:office:office" xmlns:r="http://schemas.openxmlformats.org/officeDocument/2006/relationships" xmlns:m="http://schemas.openxmlformats.org/officeDocument/2006/math" xmlns:v="urn:schemas-microsoft-com:vml" xmlns:wp14="http://schemas.microsoft.com/office/word/2010/wordprocessingDrawing" xmlns:wp="http://schemas.openxmlformats.org/drawingml/2006/wordprocessingDrawing" xmlns:w10="urn:schemas-microsoft-com:office:word" xmlns:w="http://schemas.openxmlformats.org/wordprocessingml/2006/main" xmlns:w14="http://schemas.microsoft.com/office/word/2010/wordml" xmlns:w15="http://schemas.microsoft.com/office/word/2012/wordml" xmlns:w16se="http://schemas.microsoft.com/office/word/2015/wordml/symex" xmlns:wpg="http://schemas.microsoft.com/office/word/2010/wordprocessingGroup" xmlns:wpi="http://schemas.microsoft.com/office/word/2010/wordprocessingInk" xmlns:wne="http://schemas.microsoft.com/office/word/2006/wordml" xmlns:wps="http://schemas.microsoft.com/office/word/2010/wordprocessingShape" mc:Ignorable="w14 w15 w16se wp14">
+<w:numbering xmlns:wpc="http://schemas.microsoft.com/office/word/2010/wordprocessingCanvas" xmlns:cx="http://schemas.microsoft.com/office/drawing/2014/chartex" xmlns:cx1="http://schemas.microsoft.com/office/drawing/2015/9/8/chartex" xmlns:cx2="http://schemas.microsoft.com/office/drawing/2015/10/21/chartex" xmlns:cx3="http://schemas.microsoft.com/office/drawing/2016/5/9/chartex" xmlns:cx4="http://schemas.microsoft.com/office/drawing/2016/5/10/chartex" xmlns:cx5="http://schemas.microsoft.com/office/drawing/2016/5/11/chartex" xmlns:cx6="http://schemas.microsoft.com/office/drawing/2016/5/12/chartex" xmlns:cx7="http://schemas.microsoft.com/office/drawing/2016/5/13/chartex" xmlns:cx8="http://schemas.microsoft.com/office/drawing/2016/5/14/chartex" xmlns:mc="http://schemas.openxmlformats.org/markup-compatibility/2006" xmlns:aink="http://schemas.microsoft.com/office/drawing/2016/ink" xmlns:am3d="http://schemas.microsoft.com/office/drawing/2017/model3d" xmlns:o="urn:schemas-microsoft-com:office:office" xmlns:oel="http://schemas.microsoft.com/office/2019/extlst" xmlns:r="http://schemas.openxmlformats.org/officeDocument/2006/relationships" xmlns:m="http://schemas.openxmlformats.org/officeDocument/2006/math" xmlns:v="urn:schemas-microsoft-com:vml" xmlns:wp14="http://schemas.microsoft.com/office/word/2010/wordprocessingDrawing" xmlns:wp="http://schemas.openxmlformats.org/drawingml/2006/wordprocessingDrawing" xmlns:w10="urn:schemas-microsoft-com:office:word" xmlns:w="http://schemas.openxmlformats.org/wordprocessingml/2006/main" xmlns:w14="http://schemas.microsoft.com/office/word/2010/wordml" xmlns:w15="http://schemas.microsoft.com/office/word/2012/wordml" xmlns:w16cex="http://schemas.microsoft.com/office/word/2018/wordml/cex" xmlns:w16cid="http://schemas.microsoft.com/office/word/2016/wordml/cid" xmlns:w16="http://schemas.microsoft.com/office/word/2018/wordml" xmlns:w16sdtdh="http://schemas.microsoft.com/office/word/2020/wordml/sdtdatahash" xmlns:w16se="http://schemas.microsoft.com/office/word/2015/wordml/symex" xmlns:wpg="http://schemas.microsoft.com/office/word/2010/wordprocessingGroup" xmlns:wpi="http://schemas.microsoft.com/office/word/2010/wordprocessingInk" xmlns:wne="http://schemas.microsoft.com/office/word/2006/wordml" xmlns:wps="http://schemas.microsoft.com/office/word/2010/wordprocessingShape" mc:Ignorable="w14 w15 w16se w16cid w16 w16cex w16sdtdh wp14">
   <w:abstractNum w:abstractNumId="0" w15:restartNumberingAfterBreak="0">
     <w:nsid w:val="42B26328"/>
     <w:multiLevelType w:val="multilevel"/>
@@ -1888,14 +1886,14 @@
       </w:rPr>
     </w:lvl>
   </w:abstractNum>
-  <w:num w:numId="1">
+  <w:num w:numId="1" w16cid:durableId="424227557">
     <w:abstractNumId w:val="0"/>
   </w:num>
 </w:numbering>
 </file>
 
 <file path=word/styles.xml><?xml version="1.0" encoding="utf-8"?>
-<w:styles xmlns:mc="http://schemas.openxmlformats.org/markup-compatibility/2006" xmlns:r="http://schemas.openxmlformats.org/officeDocument/2006/relationships" xmlns:w="http://schemas.openxmlformats.org/wordprocessingml/2006/main" xmlns:w14="http://schemas.microsoft.com/office/word/2010/wordml" xmlns:w15="http://schemas.microsoft.com/office/word/2012/wordml" xmlns:w16se="http://schemas.microsoft.com/office/word/2015/wordml/symex" mc:Ignorable="w14 w15 w16se">
+<w:styles xmlns:mc="http://schemas.openxmlformats.org/markup-compatibility/2006" xmlns:r="http://schemas.openxmlformats.org/officeDocument/2006/relationships" xmlns:w="http://schemas.openxmlformats.org/wordprocessingml/2006/main" xmlns:w14="http://schemas.microsoft.com/office/word/2010/wordml" xmlns:w15="http://schemas.microsoft.com/office/word/2012/wordml" xmlns:w16cex="http://schemas.microsoft.com/office/word/2018/wordml/cex" xmlns:w16cid="http://schemas.microsoft.com/office/word/2016/wordml/cid" xmlns:w16="http://schemas.microsoft.com/office/word/2018/wordml" xmlns:w16sdtdh="http://schemas.microsoft.com/office/word/2020/wordml/sdtdatahash" xmlns:w16se="http://schemas.microsoft.com/office/word/2015/wordml/symex" mc:Ignorable="w14 w15 w16se w16cid w16 w16cex w16sdtdh">
   <w:docDefaults>
     <w:rPrDefault>
       <w:rPr>
@@ -1911,7 +1909,7 @@
       </w:pPr>
     </w:pPrDefault>
   </w:docDefaults>
-  <w:latentStyles w:defLockedState="0" w:defUIPriority="99" w:defSemiHidden="0" w:defUnhideWhenUsed="0" w:defQFormat="0" w:count="371">
+  <w:latentStyles w:defLockedState="0" w:defUIPriority="99" w:defSemiHidden="0" w:defUnhideWhenUsed="0" w:defQFormat="0" w:count="376">
     <w:lsdException w:name="Normal" w:uiPriority="0" w:qFormat="1"/>
     <w:lsdException w:name="heading 1" w:uiPriority="9" w:qFormat="1"/>
     <w:lsdException w:name="heading 2" w:semiHidden="1" w:uiPriority="9" w:unhideWhenUsed="1" w:qFormat="1"/>
@@ -2283,6 +2281,11 @@
     <w:lsdException w:name="List Table 5 Dark Accent 6" w:uiPriority="50"/>
     <w:lsdException w:name="List Table 6 Colorful Accent 6" w:uiPriority="51"/>
     <w:lsdException w:name="List Table 7 Colorful Accent 6" w:uiPriority="52"/>
+    <w:lsdException w:name="Mention" w:semiHidden="1" w:unhideWhenUsed="1"/>
+    <w:lsdException w:name="Smart Hyperlink" w:semiHidden="1" w:unhideWhenUsed="1"/>
+    <w:lsdException w:name="Hashtag" w:semiHidden="1" w:unhideWhenUsed="1"/>
+    <w:lsdException w:name="Unresolved Mention" w:semiHidden="1" w:unhideWhenUsed="1"/>
+    <w:lsdException w:name="Smart Link" w:semiHidden="1" w:unhideWhenUsed="1"/>
   </w:latentStyles>
   <w:style w:type="paragraph" w:default="1" w:styleId="Normal">
     <w:name w:val="Normal"/>

</xml_diff>

<commit_message>
Acta de reunión 7
</commit_message>
<xml_diff>
--- a/PREGAME/1. ELICITACIÓN/1.4 Actas de Reunión/G1_Acta007.docx
+++ b/PREGAME/1. ELICITACIÓN/1.4 Actas de Reunión/G1_Acta007.docx
@@ -402,14 +402,29 @@
                 <w:sz w:val="18"/>
                 <w:szCs w:val="18"/>
               </w:rPr>
-              <w:t>HORA DE FINALIZACIÓN:  10</w:t>
-            </w:r>
-            <w:r>
-              <w:rPr>
-                <w:sz w:val="18"/>
-                <w:szCs w:val="18"/>
-              </w:rPr>
-              <w:t>:2</w:t>
+              <w:t xml:space="preserve">HORA DE FINALIZACIÓN:  </w:t>
+            </w:r>
+            <w:r>
+              <w:rPr>
+                <w:bCs/>
+                <w:sz w:val="18"/>
+                <w:szCs w:val="18"/>
+              </w:rPr>
+              <w:t>12</w:t>
+            </w:r>
+            <w:r>
+              <w:rPr>
+                <w:sz w:val="18"/>
+                <w:szCs w:val="18"/>
+              </w:rPr>
+              <w:t>:</w:t>
+            </w:r>
+            <w:r>
+              <w:rPr>
+                <w:sz w:val="18"/>
+                <w:szCs w:val="18"/>
+              </w:rPr>
+              <w:t>0</w:t>
             </w:r>
             <w:r>
               <w:rPr>
@@ -576,14 +591,7 @@
                 <w:sz w:val="18"/>
                 <w:szCs w:val="18"/>
               </w:rPr>
-              <w:t xml:space="preserve"> de las funcionalidades de </w:t>
-            </w:r>
-            <w:r>
-              <w:rPr>
-                <w:sz w:val="18"/>
-                <w:szCs w:val="18"/>
-              </w:rPr>
-              <w:t>Inventario de Productos</w:t>
+              <w:t xml:space="preserve"> de las funcionalidades de Inventario de Productos</w:t>
             </w:r>
           </w:p>
         </w:tc>
@@ -994,66 +1002,82 @@
               <w:rPr>
                 <w:rFonts w:ascii="Arial" w:eastAsia="Arial" w:hAnsi="Arial" w:cs="Arial"/>
                 <w:b/>
-                <w:sz w:val="20"/>
-                <w:szCs w:val="20"/>
-              </w:rPr>
-              <w:t>ANTECEDENTES:</w:t>
+                <w:bCs/>
+                <w:color w:val="000000"/>
+                <w:sz w:val="18"/>
+                <w:szCs w:val="18"/>
+              </w:rPr>
+              <w:t>ANTECEDENTES</w:t>
             </w:r>
             <w:r>
               <w:rPr>
                 <w:rFonts w:ascii="Arial" w:eastAsia="Arial" w:hAnsi="Arial" w:cs="Arial"/>
-                <w:sz w:val="20"/>
-                <w:szCs w:val="20"/>
+                <w:color w:val="000000"/>
+                <w:sz w:val="18"/>
+                <w:szCs w:val="18"/>
+              </w:rPr>
+              <w:t>:</w:t>
+            </w:r>
+            <w:r>
+              <w:rPr>
+                <w:rFonts w:ascii="Arial" w:eastAsia="Arial" w:hAnsi="Arial" w:cs="Arial"/>
+                <w:color w:val="000000"/>
+                <w:sz w:val="18"/>
+                <w:szCs w:val="18"/>
               </w:rPr>
               <w:t xml:space="preserve"> El día </w:t>
             </w:r>
             <w:r>
               <w:rPr>
                 <w:rFonts w:ascii="Arial" w:eastAsia="Arial" w:hAnsi="Arial" w:cs="Arial"/>
-                <w:sz w:val="20"/>
-                <w:szCs w:val="20"/>
+                <w:color w:val="000000"/>
+                <w:sz w:val="18"/>
+                <w:szCs w:val="18"/>
               </w:rPr>
               <w:t>20</w:t>
             </w:r>
             <w:r>
               <w:rPr>
                 <w:rFonts w:ascii="Arial" w:eastAsia="Arial" w:hAnsi="Arial" w:cs="Arial"/>
-                <w:sz w:val="20"/>
-                <w:szCs w:val="20"/>
+                <w:color w:val="000000"/>
+                <w:sz w:val="18"/>
+                <w:szCs w:val="18"/>
               </w:rPr>
               <w:t>/02</w:t>
             </w:r>
             <w:r>
               <w:rPr>
                 <w:rFonts w:ascii="Arial" w:eastAsia="Arial" w:hAnsi="Arial" w:cs="Arial"/>
-                <w:sz w:val="20"/>
-                <w:szCs w:val="20"/>
+                <w:color w:val="000000"/>
+                <w:sz w:val="18"/>
+                <w:szCs w:val="18"/>
               </w:rPr>
               <w:t>/2024</w:t>
             </w:r>
             <w:r>
               <w:rPr>
                 <w:rFonts w:ascii="Arial" w:eastAsia="Arial" w:hAnsi="Arial" w:cs="Arial"/>
-                <w:sz w:val="20"/>
-                <w:szCs w:val="20"/>
+                <w:color w:val="000000"/>
+                <w:sz w:val="18"/>
+                <w:szCs w:val="18"/>
               </w:rPr>
               <w:t xml:space="preserve"> </w:t>
             </w:r>
             <w:r>
               <w:rPr>
-                <w:rFonts w:ascii="Arial" w:hAnsi="Arial" w:cs="Arial"/>
-                <w:color w:val="000000"/>
-                <w:sz w:val="20"/>
-                <w:szCs w:val="27"/>
+                <w:rFonts w:ascii="Arial" w:eastAsia="Arial" w:hAnsi="Arial" w:cs="Arial"/>
+                <w:color w:val="000000"/>
+                <w:sz w:val="18"/>
+                <w:szCs w:val="18"/>
               </w:rPr>
               <w:t xml:space="preserve">el grupo </w:t>
             </w:r>
             <w:r>
               <w:rPr>
-                <w:rFonts w:ascii="Arial" w:hAnsi="Arial" w:cs="Arial"/>
-                <w:color w:val="000000"/>
-                <w:sz w:val="20"/>
-                <w:szCs w:val="27"/>
+                <w:rFonts w:ascii="Arial" w:eastAsia="Arial" w:hAnsi="Arial" w:cs="Arial"/>
+                <w:color w:val="000000"/>
+                <w:sz w:val="18"/>
+                <w:szCs w:val="18"/>
               </w:rPr>
               <w:t>finalizó el 5to y 6to avance del aplicativo en tanto a Organización de materiales e Inventario de Productos</w:t>
             </w:r>
@@ -1148,7 +1172,105 @@
                 <w:sz w:val="18"/>
                 <w:szCs w:val="18"/>
               </w:rPr>
-              <w:t xml:space="preserve"> ingresa todos los casos de prueba descritos en las pruebas de caja negra en los campos de los formularios, evalúa navegabilidad y funcionalidad</w:t>
+              <w:t xml:space="preserve"> </w:t>
+            </w:r>
+            <w:r>
+              <w:rPr>
+                <w:rFonts w:ascii="Arial" w:eastAsia="Arial" w:hAnsi="Arial" w:cs="Arial"/>
+                <w:color w:val="000000"/>
+                <w:sz w:val="18"/>
+                <w:szCs w:val="18"/>
+              </w:rPr>
+              <w:t>realiza</w:t>
+            </w:r>
+            <w:r>
+              <w:rPr>
+                <w:rFonts w:ascii="Arial" w:eastAsia="Arial" w:hAnsi="Arial" w:cs="Arial"/>
+                <w:color w:val="000000"/>
+                <w:sz w:val="18"/>
+                <w:szCs w:val="18"/>
+              </w:rPr>
+              <w:t xml:space="preserve"> todos los casos de prueba descritos en las pruebas de caja negra en los campos de los formularios, evalúa navegabilidad y funcionalidad</w:t>
+            </w:r>
+          </w:p>
+        </w:tc>
+      </w:tr>
+      <w:tr>
+        <w:tc>
+          <w:tcPr>
+            <w:tcW w:w="462" w:type="dxa"/>
+            <w:gridSpan w:val="2"/>
+          </w:tcPr>
+          <w:p>
+            <w:pPr>
+              <w:rPr>
+                <w:sz w:val="18"/>
+                <w:szCs w:val="18"/>
+              </w:rPr>
+            </w:pPr>
+          </w:p>
+        </w:tc>
+        <w:tc>
+          <w:tcPr>
+            <w:tcW w:w="9320" w:type="dxa"/>
+            <w:gridSpan w:val="4"/>
+          </w:tcPr>
+          <w:p>
+            <w:pPr>
+              <w:pBdr>
+                <w:top w:val="nil"/>
+                <w:left w:val="nil"/>
+                <w:bottom w:val="nil"/>
+                <w:right w:val="nil"/>
+                <w:between w:val="nil"/>
+              </w:pBdr>
+              <w:jc w:val="both"/>
+              <w:rPr>
+                <w:rFonts w:ascii="Arial" w:eastAsia="Arial" w:hAnsi="Arial" w:cs="Arial"/>
+                <w:color w:val="000000"/>
+                <w:sz w:val="18"/>
+                <w:szCs w:val="18"/>
+              </w:rPr>
+            </w:pPr>
+            <w:r>
+              <w:rPr>
+                <w:rFonts w:ascii="Arial" w:eastAsia="Arial" w:hAnsi="Arial" w:cs="Arial"/>
+                <w:b/>
+                <w:bCs/>
+                <w:color w:val="000000"/>
+                <w:sz w:val="18"/>
+                <w:szCs w:val="18"/>
+              </w:rPr>
+              <w:t xml:space="preserve">REPORTE: </w:t>
+            </w:r>
+            <w:r>
+              <w:rPr>
+                <w:rFonts w:ascii="Arial" w:eastAsia="Arial" w:hAnsi="Arial" w:cs="Arial"/>
+                <w:color w:val="000000"/>
+                <w:sz w:val="18"/>
+                <w:szCs w:val="18"/>
+              </w:rPr>
+              <w:t xml:space="preserve">El </w:t>
+            </w:r>
+            <w:proofErr w:type="spellStart"/>
+            <w:r>
+              <w:rPr>
+                <w:rFonts w:ascii="Arial" w:eastAsia="Arial" w:hAnsi="Arial" w:cs="Arial"/>
+                <w:color w:val="000000"/>
+                <w:sz w:val="18"/>
+                <w:szCs w:val="18"/>
+              </w:rPr>
+              <w:t>tester</w:t>
+            </w:r>
+            <w:proofErr w:type="spellEnd"/>
+            <w:r>
+              <w:rPr>
+                <w:rFonts w:ascii="Arial" w:eastAsia="Arial" w:hAnsi="Arial" w:cs="Arial"/>
+                <w:color w:val="000000"/>
+                <w:sz w:val="18"/>
+                <w:szCs w:val="18"/>
+              </w:rPr>
+              <w:t xml:space="preserve"> realiza el reporte de errores con las fallas encontradas</w:t>
             </w:r>
           </w:p>
         </w:tc>

</xml_diff>

<commit_message>
reporte de errores V4 y Acta de Reunion
</commit_message>
<xml_diff>
--- a/PREGAME/1. ELICITACIÓN/1.4 Actas de Reunión/G1_Acta007.docx
+++ b/PREGAME/1. ELICITACIÓN/1.4 Actas de Reunión/G1_Acta007.docx
@@ -1,6 +1,6 @@
 
 <file path=word/document.xml><?xml version="1.0" encoding="utf-8"?>
-<w:document xmlns:wpc="http://schemas.microsoft.com/office/word/2010/wordprocessingCanvas" xmlns:cx="http://schemas.microsoft.com/office/drawing/2014/chartex" xmlns:cx1="http://schemas.microsoft.com/office/drawing/2015/9/8/chartex" xmlns:cx2="http://schemas.microsoft.com/office/drawing/2015/10/21/chartex" xmlns:cx3="http://schemas.microsoft.com/office/drawing/2016/5/9/chartex" xmlns:cx4="http://schemas.microsoft.com/office/drawing/2016/5/10/chartex" xmlns:cx5="http://schemas.microsoft.com/office/drawing/2016/5/11/chartex" xmlns:cx6="http://schemas.microsoft.com/office/drawing/2016/5/12/chartex" xmlns:cx7="http://schemas.microsoft.com/office/drawing/2016/5/13/chartex" xmlns:cx8="http://schemas.microsoft.com/office/drawing/2016/5/14/chartex" xmlns:mc="http://schemas.openxmlformats.org/markup-compatibility/2006" xmlns:aink="http://schemas.microsoft.com/office/drawing/2016/ink" xmlns:am3d="http://schemas.microsoft.com/office/drawing/2017/model3d" xmlns:o="urn:schemas-microsoft-com:office:office" xmlns:oel="http://schemas.microsoft.com/office/2019/extlst" xmlns:r="http://schemas.openxmlformats.org/officeDocument/2006/relationships" xmlns:m="http://schemas.openxmlformats.org/officeDocument/2006/math" xmlns:v="urn:schemas-microsoft-com:vml" xmlns:wp14="http://schemas.microsoft.com/office/word/2010/wordprocessingDrawing" xmlns:wp="http://schemas.openxmlformats.org/drawingml/2006/wordprocessingDrawing" xmlns:w10="urn:schemas-microsoft-com:office:word" xmlns:w="http://schemas.openxmlformats.org/wordprocessingml/2006/main" xmlns:w14="http://schemas.microsoft.com/office/word/2010/wordml" xmlns:w15="http://schemas.microsoft.com/office/word/2012/wordml" xmlns:w16cex="http://schemas.microsoft.com/office/word/2018/wordml/cex" xmlns:w16cid="http://schemas.microsoft.com/office/word/2016/wordml/cid" xmlns:w16="http://schemas.microsoft.com/office/word/2018/wordml" xmlns:w16sdtdh="http://schemas.microsoft.com/office/word/2020/wordml/sdtdatahash" xmlns:w16se="http://schemas.microsoft.com/office/word/2015/wordml/symex" xmlns:wpg="http://schemas.microsoft.com/office/word/2010/wordprocessingGroup" xmlns:wpi="http://schemas.microsoft.com/office/word/2010/wordprocessingInk" xmlns:wne="http://schemas.microsoft.com/office/word/2006/wordml" xmlns:wps="http://schemas.microsoft.com/office/word/2010/wordprocessingShape" mc:Ignorable="w14 w15 w16se w16cid w16 w16cex w16sdtdh wp14">
+<w:document xmlns:wpc="http://schemas.microsoft.com/office/word/2010/wordprocessingCanvas" xmlns:cx="http://schemas.microsoft.com/office/drawing/2014/chartex" xmlns:cx1="http://schemas.microsoft.com/office/drawing/2015/9/8/chartex" xmlns:cx2="http://schemas.microsoft.com/office/drawing/2015/10/21/chartex" xmlns:cx3="http://schemas.microsoft.com/office/drawing/2016/5/9/chartex" xmlns:cx4="http://schemas.microsoft.com/office/drawing/2016/5/10/chartex" xmlns:cx5="http://schemas.microsoft.com/office/drawing/2016/5/11/chartex" xmlns:cx6="http://schemas.microsoft.com/office/drawing/2016/5/12/chartex" xmlns:cx7="http://schemas.microsoft.com/office/drawing/2016/5/13/chartex" xmlns:cx8="http://schemas.microsoft.com/office/drawing/2016/5/14/chartex" xmlns:mc="http://schemas.openxmlformats.org/markup-compatibility/2006" xmlns:aink="http://schemas.microsoft.com/office/drawing/2016/ink" xmlns:am3d="http://schemas.microsoft.com/office/drawing/2017/model3d" xmlns:o="urn:schemas-microsoft-com:office:office" xmlns:r="http://schemas.openxmlformats.org/officeDocument/2006/relationships" xmlns:m="http://schemas.openxmlformats.org/officeDocument/2006/math" xmlns:v="urn:schemas-microsoft-com:vml" xmlns:wp14="http://schemas.microsoft.com/office/word/2010/wordprocessingDrawing" xmlns:wp="http://schemas.openxmlformats.org/drawingml/2006/wordprocessingDrawing" xmlns:w10="urn:schemas-microsoft-com:office:word" xmlns:w="http://schemas.openxmlformats.org/wordprocessingml/2006/main" xmlns:w14="http://schemas.microsoft.com/office/word/2010/wordml" xmlns:w15="http://schemas.microsoft.com/office/word/2012/wordml" xmlns:w16cid="http://schemas.microsoft.com/office/word/2016/wordml/cid" xmlns:w16se="http://schemas.microsoft.com/office/word/2015/wordml/symex" xmlns:wpg="http://schemas.microsoft.com/office/word/2010/wordprocessingGroup" xmlns:wpi="http://schemas.microsoft.com/office/word/2010/wordprocessingInk" xmlns:wne="http://schemas.microsoft.com/office/word/2006/wordml" xmlns:wps="http://schemas.microsoft.com/office/word/2010/wordprocessingShape" mc:Ignorable="w14 w15 w16se w16cid wp14">
   <w:background w:color="FFFFFF"/>
   <w:body>
     <w:p>
@@ -8,8 +8,6 @@
         <w:widowControl w:val="0"/>
         <w:spacing w:after="0"/>
       </w:pPr>
-      <w:bookmarkStart w:id="0" w:name="_heading=h.gjdgxs" w:colFirst="0" w:colLast="0"/>
-      <w:bookmarkEnd w:id="0"/>
     </w:p>
     <w:tbl>
       <w:tblPr>
@@ -270,24 +268,15 @@
                 <w:sz w:val="18"/>
                 <w:szCs w:val="18"/>
               </w:rPr>
-              <w:t>eunión a través de</w:t>
-            </w:r>
-            <w:r>
-              <w:rPr>
-                <w:sz w:val="18"/>
-                <w:szCs w:val="18"/>
-              </w:rPr>
-              <w:t xml:space="preserve"> Google </w:t>
-            </w:r>
-            <w:proofErr w:type="spellStart"/>
-            <w:r>
-              <w:rPr>
-                <w:sz w:val="18"/>
-                <w:szCs w:val="18"/>
-              </w:rPr>
-              <w:t>Meet</w:t>
-            </w:r>
-            <w:proofErr w:type="spellEnd"/>
+              <w:t xml:space="preserve">eunión a través </w:t>
+            </w:r>
+            <w:r>
+              <w:rPr>
+                <w:sz w:val="18"/>
+                <w:szCs w:val="18"/>
+              </w:rPr>
+              <w:t>Zoom</w:t>
+            </w:r>
             <w:r>
               <w:rPr>
                 <w:sz w:val="18"/>
@@ -302,8 +291,8 @@
             <w:tcW w:w="2488" w:type="dxa"/>
           </w:tcPr>
           <w:p>
-            <w:bookmarkStart w:id="1" w:name="bookmark=id.gjdgxs" w:colFirst="0" w:colLast="0"/>
-            <w:bookmarkEnd w:id="1"/>
+            <w:bookmarkStart w:id="0" w:name="bookmark=id.gjdgxs" w:colFirst="0" w:colLast="0"/>
+            <w:bookmarkEnd w:id="0"/>
             <w:r>
               <w:rPr>
                 <w:b/>
@@ -918,6 +907,64 @@
       <w:pPr>
         <w:spacing w:after="0" w:line="240" w:lineRule="auto"/>
       </w:pPr>
+      <w:r>
+        <w:rPr>
+          <w:noProof/>
+        </w:rPr>
+        <w:drawing>
+          <wp:anchor distT="0" distB="0" distL="114300" distR="114300" simplePos="0" relativeHeight="251658240" behindDoc="0" locked="0" layoutInCell="1" allowOverlap="1" wp14:anchorId="68CAA84E" wp14:editId="27422468">
+            <wp:simplePos x="0" y="0"/>
+            <wp:positionH relativeFrom="column">
+              <wp:posOffset>3968115</wp:posOffset>
+            </wp:positionH>
+            <wp:positionV relativeFrom="paragraph">
+              <wp:posOffset>3431540</wp:posOffset>
+            </wp:positionV>
+            <wp:extent cx="952500" cy="448945"/>
+            <wp:effectExtent l="0" t="0" r="0" b="8255"/>
+            <wp:wrapNone/>
+            <wp:docPr id="3" name="Imagen 3"/>
+            <wp:cNvGraphicFramePr/>
+            <a:graphic xmlns:a="http://schemas.openxmlformats.org/drawingml/2006/main">
+              <a:graphicData uri="http://schemas.openxmlformats.org/drawingml/2006/picture">
+                <pic:pic xmlns:pic="http://schemas.openxmlformats.org/drawingml/2006/picture">
+                  <pic:nvPicPr>
+                    <pic:cNvPr id="3" name="Imagen 3"/>
+                    <pic:cNvPicPr/>
+                  </pic:nvPicPr>
+                  <pic:blipFill>
+                    <a:blip r:embed="rId9">
+                      <a:extLst>
+                        <a:ext uri="{28A0092B-C50C-407E-A947-70E740481C1C}">
+                          <a14:useLocalDpi xmlns:a14="http://schemas.microsoft.com/office/drawing/2010/main" val="0"/>
+                        </a:ext>
+                      </a:extLst>
+                    </a:blip>
+                    <a:stretch>
+                      <a:fillRect/>
+                    </a:stretch>
+                  </pic:blipFill>
+                  <pic:spPr>
+                    <a:xfrm>
+                      <a:off x="0" y="0"/>
+                      <a:ext cx="952500" cy="448945"/>
+                    </a:xfrm>
+                    <a:prstGeom prst="rect">
+                      <a:avLst/>
+                    </a:prstGeom>
+                  </pic:spPr>
+                </pic:pic>
+              </a:graphicData>
+            </a:graphic>
+            <wp14:sizeRelH relativeFrom="page">
+              <wp14:pctWidth>0</wp14:pctWidth>
+            </wp14:sizeRelH>
+            <wp14:sizeRelV relativeFrom="page">
+              <wp14:pctHeight>0</wp14:pctHeight>
+            </wp14:sizeRelV>
+          </wp:anchor>
+        </w:drawing>
+      </w:r>
     </w:p>
     <w:tbl>
       <w:tblPr>
@@ -996,8 +1043,8 @@
                 <w:szCs w:val="20"/>
               </w:rPr>
             </w:pPr>
-            <w:bookmarkStart w:id="2" w:name="_heading=h.30j0zll" w:colFirst="0" w:colLast="0"/>
-            <w:bookmarkEnd w:id="2"/>
+            <w:bookmarkStart w:id="1" w:name="_heading=h.30j0zll" w:colFirst="0" w:colLast="0"/>
+            <w:bookmarkEnd w:id="1"/>
             <w:r>
               <w:rPr>
                 <w:rFonts w:ascii="Arial" w:eastAsia="Arial" w:hAnsi="Arial" w:cs="Arial"/>
@@ -1390,6 +1437,9 @@
             <w:pPr>
               <w:jc w:val="both"/>
             </w:pPr>
+            <w:r>
+              <w:t>Se cumplieron con la corrección de errores del previo Reporte de Errores, y se compromete a corregir los nuevos errores encontrados, como: la repetición de lista de elección de unidad de medida, ingreso de 0 horas de trabajo, botón Cancelar y botón Cerrar.</w:t>
+            </w:r>
           </w:p>
         </w:tc>
         <w:tc>
@@ -1400,6 +1450,9 @@
             <w:pPr>
               <w:jc w:val="both"/>
             </w:pPr>
+            <w:r>
+              <w:t>José Proaño</w:t>
+            </w:r>
           </w:p>
         </w:tc>
         <w:tc>
@@ -1410,6 +1463,9 @@
             <w:pPr>
               <w:jc w:val="both"/>
             </w:pPr>
+            <w:r>
+              <w:t>22/02/2024</w:t>
+            </w:r>
           </w:p>
         </w:tc>
       </w:tr>
@@ -1648,7 +1704,73 @@
         </w:tc>
       </w:tr>
     </w:tbl>
-    <w:p/>
+    <w:p>
+      <w:r>
+        <w:rPr>
+          <w:rFonts w:ascii="Arial" w:eastAsia="Arial" w:hAnsi="Arial" w:cs="Arial"/>
+          <w:b/>
+          <w:noProof/>
+          <w:color w:val="000000"/>
+          <w:sz w:val="20"/>
+          <w:szCs w:val="20"/>
+        </w:rPr>
+        <w:drawing>
+          <wp:anchor distT="0" distB="0" distL="114300" distR="114300" simplePos="0" relativeHeight="251659264" behindDoc="0" locked="0" layoutInCell="1" allowOverlap="1" wp14:anchorId="7DB35264" wp14:editId="23986390">
+            <wp:simplePos x="0" y="0"/>
+            <wp:positionH relativeFrom="margin">
+              <wp:posOffset>367665</wp:posOffset>
+            </wp:positionH>
+            <wp:positionV relativeFrom="paragraph">
+              <wp:posOffset>1905</wp:posOffset>
+            </wp:positionV>
+            <wp:extent cx="1028700" cy="419996"/>
+            <wp:effectExtent l="0" t="0" r="0" b="0"/>
+            <wp:wrapNone/>
+            <wp:docPr id="2" name="Imagen 2"/>
+            <wp:cNvGraphicFramePr>
+              <a:graphicFrameLocks xmlns:a="http://schemas.openxmlformats.org/drawingml/2006/main" noChangeAspect="1"/>
+            </wp:cNvGraphicFramePr>
+            <a:graphic xmlns:a="http://schemas.openxmlformats.org/drawingml/2006/main">
+              <a:graphicData uri="http://schemas.openxmlformats.org/drawingml/2006/picture">
+                <pic:pic xmlns:pic="http://schemas.openxmlformats.org/drawingml/2006/picture">
+                  <pic:nvPicPr>
+                    <pic:cNvPr id="2" name="WhatsApp Image 2024-02-22 at 12.17.29.jpeg"/>
+                    <pic:cNvPicPr/>
+                  </pic:nvPicPr>
+                  <pic:blipFill>
+                    <a:blip r:embed="rId10" cstate="print">
+                      <a:extLst>
+                        <a:ext uri="{28A0092B-C50C-407E-A947-70E740481C1C}">
+                          <a14:useLocalDpi xmlns:a14="http://schemas.microsoft.com/office/drawing/2010/main" val="0"/>
+                        </a:ext>
+                      </a:extLst>
+                    </a:blip>
+                    <a:stretch>
+                      <a:fillRect/>
+                    </a:stretch>
+                  </pic:blipFill>
+                  <pic:spPr>
+                    <a:xfrm>
+                      <a:off x="0" y="0"/>
+                      <a:ext cx="1028700" cy="419996"/>
+                    </a:xfrm>
+                    <a:prstGeom prst="rect">
+                      <a:avLst/>
+                    </a:prstGeom>
+                  </pic:spPr>
+                </pic:pic>
+              </a:graphicData>
+            </a:graphic>
+            <wp14:sizeRelH relativeFrom="page">
+              <wp14:pctWidth>0</wp14:pctWidth>
+            </wp14:sizeRelH>
+            <wp14:sizeRelV relativeFrom="page">
+              <wp14:pctHeight>0</wp14:pctHeight>
+            </wp14:sizeRelV>
+          </wp:anchor>
+        </w:drawing>
+      </w:r>
+    </w:p>
     <w:p>
       <w:pPr>
         <w:spacing w:after="0" w:line="240" w:lineRule="auto"/>
@@ -1668,7 +1790,19 @@
           <w:sz w:val="20"/>
           <w:szCs w:val="20"/>
         </w:rPr>
-        <w:t xml:space="preserve">___________________________                                           ___________________________                            </w:t>
+        <w:t xml:space="preserve">___________________________                            </w:t>
+      </w:r>
+      <w:bookmarkStart w:id="2" w:name="_heading=h.gjdgxs" w:colFirst="0" w:colLast="0"/>
+      <w:bookmarkEnd w:id="2"/>
+      <w:r>
+        <w:rPr>
+          <w:rFonts w:ascii="Arial" w:eastAsia="Arial" w:hAnsi="Arial" w:cs="Arial"/>
+          <w:b/>
+          <w:color w:val="000000"/>
+          <w:sz w:val="20"/>
+          <w:szCs w:val="20"/>
+        </w:rPr>
+        <w:t xml:space="preserve">               ___________________________                            </w:t>
       </w:r>
     </w:p>
     <w:p>
@@ -1726,6 +1860,8 @@
         </w:rPr>
         <w:tab/>
       </w:r>
+      <w:bookmarkStart w:id="3" w:name="_GoBack"/>
+      <w:bookmarkEnd w:id="3"/>
       <w:r>
         <w:rPr>
           <w:rFonts w:ascii="Arial" w:eastAsia="Arial" w:hAnsi="Arial" w:cs="Arial"/>
@@ -1752,7 +1888,34 @@
           <w:szCs w:val="20"/>
         </w:rPr>
         <w:tab/>
-        <w:t xml:space="preserve">       </w:t>
+        <w:t xml:space="preserve">     </w:t>
+      </w:r>
+      <w:r>
+        <w:rPr>
+          <w:rFonts w:ascii="Arial" w:eastAsia="Arial" w:hAnsi="Arial" w:cs="Arial"/>
+          <w:b/>
+          <w:sz w:val="20"/>
+          <w:szCs w:val="20"/>
+        </w:rPr>
+        <w:t xml:space="preserve">    </w:t>
+      </w:r>
+      <w:r>
+        <w:rPr>
+          <w:rFonts w:ascii="Arial" w:eastAsia="Arial" w:hAnsi="Arial" w:cs="Arial"/>
+          <w:b/>
+          <w:sz w:val="20"/>
+          <w:szCs w:val="20"/>
+        </w:rPr>
+        <w:t xml:space="preserve">  </w:t>
+      </w:r>
+      <w:r>
+        <w:rPr>
+          <w:rFonts w:ascii="Arial" w:eastAsia="Arial" w:hAnsi="Arial" w:cs="Arial"/>
+          <w:b/>
+          <w:sz w:val="20"/>
+          <w:szCs w:val="20"/>
+        </w:rPr>
+        <w:t xml:space="preserve"> </w:t>
       </w:r>
       <w:r>
         <w:rPr>
@@ -1760,11 +1923,14 @@
           <w:color w:val="000000"/>
           <w:shd w:val="clear" w:color="auto" w:fill="FFFFFF"/>
         </w:rPr>
-        <w:t>Sra. Jeanneth Vela</w:t>
+        <w:t>José Proaño</w:t>
       </w:r>
     </w:p>
     <w:p>
       <w:pPr>
+        <w:tabs>
+          <w:tab w:val="left" w:pos="6765"/>
+        </w:tabs>
         <w:spacing w:after="0" w:line="240" w:lineRule="auto"/>
         <w:rPr>
           <w:rFonts w:ascii="Arial" w:eastAsia="Arial" w:hAnsi="Arial" w:cs="Arial"/>
@@ -1789,9 +1955,23 @@
         </w:rPr>
         <w:t>proyecto</w:t>
       </w:r>
+      <w:r>
+        <w:rPr>
+          <w:b/>
+        </w:rPr>
+        <w:tab/>
+      </w:r>
+      <w:proofErr w:type="spellStart"/>
+      <w:r>
+        <w:rPr>
+          <w:b/>
+        </w:rPr>
+        <w:t>Tester</w:t>
+      </w:r>
+      <w:proofErr w:type="spellEnd"/>
     </w:p>
     <w:sectPr>
-      <w:footerReference w:type="default" r:id="rId9"/>
+      <w:footerReference w:type="default" r:id="rId11"/>
       <w:pgSz w:w="11906" w:h="16838"/>
       <w:pgMar w:top="1134" w:right="1701" w:bottom="993" w:left="1701" w:header="720" w:footer="720" w:gutter="0"/>
       <w:pgNumType w:start="1"/>
@@ -1802,7 +1982,7 @@
 </file>
 
 <file path=word/endnotes.xml><?xml version="1.0" encoding="utf-8"?>
-<w:endnotes xmlns:wpc="http://schemas.microsoft.com/office/word/2010/wordprocessingCanvas" xmlns:cx="http://schemas.microsoft.com/office/drawing/2014/chartex" xmlns:cx1="http://schemas.microsoft.com/office/drawing/2015/9/8/chartex" xmlns:cx2="http://schemas.microsoft.com/office/drawing/2015/10/21/chartex" xmlns:cx3="http://schemas.microsoft.com/office/drawing/2016/5/9/chartex" xmlns:cx4="http://schemas.microsoft.com/office/drawing/2016/5/10/chartex" xmlns:cx5="http://schemas.microsoft.com/office/drawing/2016/5/11/chartex" xmlns:cx6="http://schemas.microsoft.com/office/drawing/2016/5/12/chartex" xmlns:cx7="http://schemas.microsoft.com/office/drawing/2016/5/13/chartex" xmlns:cx8="http://schemas.microsoft.com/office/drawing/2016/5/14/chartex" xmlns:mc="http://schemas.openxmlformats.org/markup-compatibility/2006" xmlns:aink="http://schemas.microsoft.com/office/drawing/2016/ink" xmlns:am3d="http://schemas.microsoft.com/office/drawing/2017/model3d" xmlns:o="urn:schemas-microsoft-com:office:office" xmlns:oel="http://schemas.microsoft.com/office/2019/extlst" xmlns:r="http://schemas.openxmlformats.org/officeDocument/2006/relationships" xmlns:m="http://schemas.openxmlformats.org/officeDocument/2006/math" xmlns:v="urn:schemas-microsoft-com:vml" xmlns:wp14="http://schemas.microsoft.com/office/word/2010/wordprocessingDrawing" xmlns:wp="http://schemas.openxmlformats.org/drawingml/2006/wordprocessingDrawing" xmlns:w10="urn:schemas-microsoft-com:office:word" xmlns:w="http://schemas.openxmlformats.org/wordprocessingml/2006/main" xmlns:w14="http://schemas.microsoft.com/office/word/2010/wordml" xmlns:w15="http://schemas.microsoft.com/office/word/2012/wordml" xmlns:w16cex="http://schemas.microsoft.com/office/word/2018/wordml/cex" xmlns:w16cid="http://schemas.microsoft.com/office/word/2016/wordml/cid" xmlns:w16="http://schemas.microsoft.com/office/word/2018/wordml" xmlns:w16sdtdh="http://schemas.microsoft.com/office/word/2020/wordml/sdtdatahash" xmlns:w16se="http://schemas.microsoft.com/office/word/2015/wordml/symex" xmlns:wpg="http://schemas.microsoft.com/office/word/2010/wordprocessingGroup" xmlns:wpi="http://schemas.microsoft.com/office/word/2010/wordprocessingInk" xmlns:wne="http://schemas.microsoft.com/office/word/2006/wordml" xmlns:wps="http://schemas.microsoft.com/office/word/2010/wordprocessingShape" mc:Ignorable="w14 w15 w16se w16cid w16 w16cex w16sdtdh wp14">
+<w:endnotes xmlns:wpc="http://schemas.microsoft.com/office/word/2010/wordprocessingCanvas" xmlns:cx="http://schemas.microsoft.com/office/drawing/2014/chartex" xmlns:cx1="http://schemas.microsoft.com/office/drawing/2015/9/8/chartex" xmlns:cx2="http://schemas.microsoft.com/office/drawing/2015/10/21/chartex" xmlns:cx3="http://schemas.microsoft.com/office/drawing/2016/5/9/chartex" xmlns:cx4="http://schemas.microsoft.com/office/drawing/2016/5/10/chartex" xmlns:cx5="http://schemas.microsoft.com/office/drawing/2016/5/11/chartex" xmlns:cx6="http://schemas.microsoft.com/office/drawing/2016/5/12/chartex" xmlns:cx7="http://schemas.microsoft.com/office/drawing/2016/5/13/chartex" xmlns:cx8="http://schemas.microsoft.com/office/drawing/2016/5/14/chartex" xmlns:mc="http://schemas.openxmlformats.org/markup-compatibility/2006" xmlns:aink="http://schemas.microsoft.com/office/drawing/2016/ink" xmlns:am3d="http://schemas.microsoft.com/office/drawing/2017/model3d" xmlns:o="urn:schemas-microsoft-com:office:office" xmlns:r="http://schemas.openxmlformats.org/officeDocument/2006/relationships" xmlns:m="http://schemas.openxmlformats.org/officeDocument/2006/math" xmlns:v="urn:schemas-microsoft-com:vml" xmlns:wp14="http://schemas.microsoft.com/office/word/2010/wordprocessingDrawing" xmlns:wp="http://schemas.openxmlformats.org/drawingml/2006/wordprocessingDrawing" xmlns:w10="urn:schemas-microsoft-com:office:word" xmlns:w="http://schemas.openxmlformats.org/wordprocessingml/2006/main" xmlns:w14="http://schemas.microsoft.com/office/word/2010/wordml" xmlns:w15="http://schemas.microsoft.com/office/word/2012/wordml" xmlns:w16cid="http://schemas.microsoft.com/office/word/2016/wordml/cid" xmlns:w16se="http://schemas.microsoft.com/office/word/2015/wordml/symex" xmlns:wpg="http://schemas.microsoft.com/office/word/2010/wordprocessingGroup" xmlns:wpi="http://schemas.microsoft.com/office/word/2010/wordprocessingInk" xmlns:wne="http://schemas.microsoft.com/office/word/2006/wordml" xmlns:wps="http://schemas.microsoft.com/office/word/2010/wordprocessingShape" mc:Ignorable="w14 w15 w16se w16cid wp14">
   <w:endnote w:type="separator" w:id="-1">
     <w:p>
       <w:pPr>
@@ -1827,7 +2007,7 @@
 </file>
 
 <file path=word/footer1.xml><?xml version="1.0" encoding="utf-8"?>
-<w:ftr xmlns:wpc="http://schemas.microsoft.com/office/word/2010/wordprocessingCanvas" xmlns:cx="http://schemas.microsoft.com/office/drawing/2014/chartex" xmlns:cx1="http://schemas.microsoft.com/office/drawing/2015/9/8/chartex" xmlns:cx2="http://schemas.microsoft.com/office/drawing/2015/10/21/chartex" xmlns:cx3="http://schemas.microsoft.com/office/drawing/2016/5/9/chartex" xmlns:cx4="http://schemas.microsoft.com/office/drawing/2016/5/10/chartex" xmlns:cx5="http://schemas.microsoft.com/office/drawing/2016/5/11/chartex" xmlns:cx6="http://schemas.microsoft.com/office/drawing/2016/5/12/chartex" xmlns:cx7="http://schemas.microsoft.com/office/drawing/2016/5/13/chartex" xmlns:cx8="http://schemas.microsoft.com/office/drawing/2016/5/14/chartex" xmlns:mc="http://schemas.openxmlformats.org/markup-compatibility/2006" xmlns:aink="http://schemas.microsoft.com/office/drawing/2016/ink" xmlns:am3d="http://schemas.microsoft.com/office/drawing/2017/model3d" xmlns:o="urn:schemas-microsoft-com:office:office" xmlns:oel="http://schemas.microsoft.com/office/2019/extlst" xmlns:r="http://schemas.openxmlformats.org/officeDocument/2006/relationships" xmlns:m="http://schemas.openxmlformats.org/officeDocument/2006/math" xmlns:v="urn:schemas-microsoft-com:vml" xmlns:wp14="http://schemas.microsoft.com/office/word/2010/wordprocessingDrawing" xmlns:wp="http://schemas.openxmlformats.org/drawingml/2006/wordprocessingDrawing" xmlns:w10="urn:schemas-microsoft-com:office:word" xmlns:w="http://schemas.openxmlformats.org/wordprocessingml/2006/main" xmlns:w14="http://schemas.microsoft.com/office/word/2010/wordml" xmlns:w15="http://schemas.microsoft.com/office/word/2012/wordml" xmlns:w16cex="http://schemas.microsoft.com/office/word/2018/wordml/cex" xmlns:w16cid="http://schemas.microsoft.com/office/word/2016/wordml/cid" xmlns:w16="http://schemas.microsoft.com/office/word/2018/wordml" xmlns:w16sdtdh="http://schemas.microsoft.com/office/word/2020/wordml/sdtdatahash" xmlns:w16se="http://schemas.microsoft.com/office/word/2015/wordml/symex" xmlns:wpg="http://schemas.microsoft.com/office/word/2010/wordprocessingGroup" xmlns:wpi="http://schemas.microsoft.com/office/word/2010/wordprocessingInk" xmlns:wne="http://schemas.microsoft.com/office/word/2006/wordml" xmlns:wps="http://schemas.microsoft.com/office/word/2010/wordprocessingShape" mc:Ignorable="w14 w15 w16se w16cid w16 w16cex w16sdtdh wp14">
+<w:ftr xmlns:wpc="http://schemas.microsoft.com/office/word/2010/wordprocessingCanvas" xmlns:cx="http://schemas.microsoft.com/office/drawing/2014/chartex" xmlns:cx1="http://schemas.microsoft.com/office/drawing/2015/9/8/chartex" xmlns:cx2="http://schemas.microsoft.com/office/drawing/2015/10/21/chartex" xmlns:cx3="http://schemas.microsoft.com/office/drawing/2016/5/9/chartex" xmlns:cx4="http://schemas.microsoft.com/office/drawing/2016/5/10/chartex" xmlns:cx5="http://schemas.microsoft.com/office/drawing/2016/5/11/chartex" xmlns:cx6="http://schemas.microsoft.com/office/drawing/2016/5/12/chartex" xmlns:cx7="http://schemas.microsoft.com/office/drawing/2016/5/13/chartex" xmlns:cx8="http://schemas.microsoft.com/office/drawing/2016/5/14/chartex" xmlns:mc="http://schemas.openxmlformats.org/markup-compatibility/2006" xmlns:aink="http://schemas.microsoft.com/office/drawing/2016/ink" xmlns:am3d="http://schemas.microsoft.com/office/drawing/2017/model3d" xmlns:o="urn:schemas-microsoft-com:office:office" xmlns:r="http://schemas.openxmlformats.org/officeDocument/2006/relationships" xmlns:m="http://schemas.openxmlformats.org/officeDocument/2006/math" xmlns:v="urn:schemas-microsoft-com:vml" xmlns:wp14="http://schemas.microsoft.com/office/word/2010/wordprocessingDrawing" xmlns:wp="http://schemas.openxmlformats.org/drawingml/2006/wordprocessingDrawing" xmlns:w10="urn:schemas-microsoft-com:office:word" xmlns:w="http://schemas.openxmlformats.org/wordprocessingml/2006/main" xmlns:w14="http://schemas.microsoft.com/office/word/2010/wordml" xmlns:w15="http://schemas.microsoft.com/office/word/2012/wordml" xmlns:w16cid="http://schemas.microsoft.com/office/word/2016/wordml/cid" xmlns:w16se="http://schemas.microsoft.com/office/word/2015/wordml/symex" xmlns:wpg="http://schemas.microsoft.com/office/word/2010/wordprocessingGroup" xmlns:wpi="http://schemas.microsoft.com/office/word/2010/wordprocessingInk" xmlns:wne="http://schemas.microsoft.com/office/word/2006/wordml" xmlns:wps="http://schemas.microsoft.com/office/word/2010/wordprocessingShape" mc:Ignorable="w14 w15 w16se w16cid wp14">
   <w:p>
     <w:pPr>
       <w:tabs>
@@ -1869,7 +2049,7 @@
 </file>
 
 <file path=word/footnotes.xml><?xml version="1.0" encoding="utf-8"?>
-<w:footnotes xmlns:wpc="http://schemas.microsoft.com/office/word/2010/wordprocessingCanvas" xmlns:cx="http://schemas.microsoft.com/office/drawing/2014/chartex" xmlns:cx1="http://schemas.microsoft.com/office/drawing/2015/9/8/chartex" xmlns:cx2="http://schemas.microsoft.com/office/drawing/2015/10/21/chartex" xmlns:cx3="http://schemas.microsoft.com/office/drawing/2016/5/9/chartex" xmlns:cx4="http://schemas.microsoft.com/office/drawing/2016/5/10/chartex" xmlns:cx5="http://schemas.microsoft.com/office/drawing/2016/5/11/chartex" xmlns:cx6="http://schemas.microsoft.com/office/drawing/2016/5/12/chartex" xmlns:cx7="http://schemas.microsoft.com/office/drawing/2016/5/13/chartex" xmlns:cx8="http://schemas.microsoft.com/office/drawing/2016/5/14/chartex" xmlns:mc="http://schemas.openxmlformats.org/markup-compatibility/2006" xmlns:aink="http://schemas.microsoft.com/office/drawing/2016/ink" xmlns:am3d="http://schemas.microsoft.com/office/drawing/2017/model3d" xmlns:o="urn:schemas-microsoft-com:office:office" xmlns:oel="http://schemas.microsoft.com/office/2019/extlst" xmlns:r="http://schemas.openxmlformats.org/officeDocument/2006/relationships" xmlns:m="http://schemas.openxmlformats.org/officeDocument/2006/math" xmlns:v="urn:schemas-microsoft-com:vml" xmlns:wp14="http://schemas.microsoft.com/office/word/2010/wordprocessingDrawing" xmlns:wp="http://schemas.openxmlformats.org/drawingml/2006/wordprocessingDrawing" xmlns:w10="urn:schemas-microsoft-com:office:word" xmlns:w="http://schemas.openxmlformats.org/wordprocessingml/2006/main" xmlns:w14="http://schemas.microsoft.com/office/word/2010/wordml" xmlns:w15="http://schemas.microsoft.com/office/word/2012/wordml" xmlns:w16cex="http://schemas.microsoft.com/office/word/2018/wordml/cex" xmlns:w16cid="http://schemas.microsoft.com/office/word/2016/wordml/cid" xmlns:w16="http://schemas.microsoft.com/office/word/2018/wordml" xmlns:w16sdtdh="http://schemas.microsoft.com/office/word/2020/wordml/sdtdatahash" xmlns:w16se="http://schemas.microsoft.com/office/word/2015/wordml/symex" xmlns:wpg="http://schemas.microsoft.com/office/word/2010/wordprocessingGroup" xmlns:wpi="http://schemas.microsoft.com/office/word/2010/wordprocessingInk" xmlns:wne="http://schemas.microsoft.com/office/word/2006/wordml" xmlns:wps="http://schemas.microsoft.com/office/word/2010/wordprocessingShape" mc:Ignorable="w14 w15 w16se w16cid w16 w16cex w16sdtdh wp14">
+<w:footnotes xmlns:wpc="http://schemas.microsoft.com/office/word/2010/wordprocessingCanvas" xmlns:cx="http://schemas.microsoft.com/office/drawing/2014/chartex" xmlns:cx1="http://schemas.microsoft.com/office/drawing/2015/9/8/chartex" xmlns:cx2="http://schemas.microsoft.com/office/drawing/2015/10/21/chartex" xmlns:cx3="http://schemas.microsoft.com/office/drawing/2016/5/9/chartex" xmlns:cx4="http://schemas.microsoft.com/office/drawing/2016/5/10/chartex" xmlns:cx5="http://schemas.microsoft.com/office/drawing/2016/5/11/chartex" xmlns:cx6="http://schemas.microsoft.com/office/drawing/2016/5/12/chartex" xmlns:cx7="http://schemas.microsoft.com/office/drawing/2016/5/13/chartex" xmlns:cx8="http://schemas.microsoft.com/office/drawing/2016/5/14/chartex" xmlns:mc="http://schemas.openxmlformats.org/markup-compatibility/2006" xmlns:aink="http://schemas.microsoft.com/office/drawing/2016/ink" xmlns:am3d="http://schemas.microsoft.com/office/drawing/2017/model3d" xmlns:o="urn:schemas-microsoft-com:office:office" xmlns:r="http://schemas.openxmlformats.org/officeDocument/2006/relationships" xmlns:m="http://schemas.openxmlformats.org/officeDocument/2006/math" xmlns:v="urn:schemas-microsoft-com:vml" xmlns:wp14="http://schemas.microsoft.com/office/word/2010/wordprocessingDrawing" xmlns:wp="http://schemas.openxmlformats.org/drawingml/2006/wordprocessingDrawing" xmlns:w10="urn:schemas-microsoft-com:office:word" xmlns:w="http://schemas.openxmlformats.org/wordprocessingml/2006/main" xmlns:w14="http://schemas.microsoft.com/office/word/2010/wordml" xmlns:w15="http://schemas.microsoft.com/office/word/2012/wordml" xmlns:w16cid="http://schemas.microsoft.com/office/word/2016/wordml/cid" xmlns:w16se="http://schemas.microsoft.com/office/word/2015/wordml/symex" xmlns:wpg="http://schemas.microsoft.com/office/word/2010/wordprocessingGroup" xmlns:wpi="http://schemas.microsoft.com/office/word/2010/wordprocessingInk" xmlns:wne="http://schemas.microsoft.com/office/word/2006/wordml" xmlns:wps="http://schemas.microsoft.com/office/word/2010/wordprocessingShape" mc:Ignorable="w14 w15 w16se w16cid wp14">
   <w:footnote w:type="separator" w:id="-1">
     <w:p>
       <w:pPr>
@@ -1894,7 +2074,7 @@
 </file>
 
 <file path=word/numbering.xml><?xml version="1.0" encoding="utf-8"?>
-<w:numbering xmlns:wpc="http://schemas.microsoft.com/office/word/2010/wordprocessingCanvas" xmlns:cx="http://schemas.microsoft.com/office/drawing/2014/chartex" xmlns:cx1="http://schemas.microsoft.com/office/drawing/2015/9/8/chartex" xmlns:cx2="http://schemas.microsoft.com/office/drawing/2015/10/21/chartex" xmlns:cx3="http://schemas.microsoft.com/office/drawing/2016/5/9/chartex" xmlns:cx4="http://schemas.microsoft.com/office/drawing/2016/5/10/chartex" xmlns:cx5="http://schemas.microsoft.com/office/drawing/2016/5/11/chartex" xmlns:cx6="http://schemas.microsoft.com/office/drawing/2016/5/12/chartex" xmlns:cx7="http://schemas.microsoft.com/office/drawing/2016/5/13/chartex" xmlns:cx8="http://schemas.microsoft.com/office/drawing/2016/5/14/chartex" xmlns:mc="http://schemas.openxmlformats.org/markup-compatibility/2006" xmlns:aink="http://schemas.microsoft.com/office/drawing/2016/ink" xmlns:am3d="http://schemas.microsoft.com/office/drawing/2017/model3d" xmlns:o="urn:schemas-microsoft-com:office:office" xmlns:oel="http://schemas.microsoft.com/office/2019/extlst" xmlns:r="http://schemas.openxmlformats.org/officeDocument/2006/relationships" xmlns:m="http://schemas.openxmlformats.org/officeDocument/2006/math" xmlns:v="urn:schemas-microsoft-com:vml" xmlns:wp14="http://schemas.microsoft.com/office/word/2010/wordprocessingDrawing" xmlns:wp="http://schemas.openxmlformats.org/drawingml/2006/wordprocessingDrawing" xmlns:w10="urn:schemas-microsoft-com:office:word" xmlns:w="http://schemas.openxmlformats.org/wordprocessingml/2006/main" xmlns:w14="http://schemas.microsoft.com/office/word/2010/wordml" xmlns:w15="http://schemas.microsoft.com/office/word/2012/wordml" xmlns:w16cex="http://schemas.microsoft.com/office/word/2018/wordml/cex" xmlns:w16cid="http://schemas.microsoft.com/office/word/2016/wordml/cid" xmlns:w16="http://schemas.microsoft.com/office/word/2018/wordml" xmlns:w16sdtdh="http://schemas.microsoft.com/office/word/2020/wordml/sdtdatahash" xmlns:w16se="http://schemas.microsoft.com/office/word/2015/wordml/symex" xmlns:wpg="http://schemas.microsoft.com/office/word/2010/wordprocessingGroup" xmlns:wpi="http://schemas.microsoft.com/office/word/2010/wordprocessingInk" xmlns:wne="http://schemas.microsoft.com/office/word/2006/wordml" xmlns:wps="http://schemas.microsoft.com/office/word/2010/wordprocessingShape" mc:Ignorable="w14 w15 w16se w16cid w16 w16cex w16sdtdh wp14">
+<w:numbering xmlns:wpc="http://schemas.microsoft.com/office/word/2010/wordprocessingCanvas" xmlns:cx="http://schemas.microsoft.com/office/drawing/2014/chartex" xmlns:cx1="http://schemas.microsoft.com/office/drawing/2015/9/8/chartex" xmlns:cx2="http://schemas.microsoft.com/office/drawing/2015/10/21/chartex" xmlns:cx3="http://schemas.microsoft.com/office/drawing/2016/5/9/chartex" xmlns:cx4="http://schemas.microsoft.com/office/drawing/2016/5/10/chartex" xmlns:cx5="http://schemas.microsoft.com/office/drawing/2016/5/11/chartex" xmlns:cx6="http://schemas.microsoft.com/office/drawing/2016/5/12/chartex" xmlns:cx7="http://schemas.microsoft.com/office/drawing/2016/5/13/chartex" xmlns:cx8="http://schemas.microsoft.com/office/drawing/2016/5/14/chartex" xmlns:mc="http://schemas.openxmlformats.org/markup-compatibility/2006" xmlns:aink="http://schemas.microsoft.com/office/drawing/2016/ink" xmlns:am3d="http://schemas.microsoft.com/office/drawing/2017/model3d" xmlns:o="urn:schemas-microsoft-com:office:office" xmlns:r="http://schemas.openxmlformats.org/officeDocument/2006/relationships" xmlns:m="http://schemas.openxmlformats.org/officeDocument/2006/math" xmlns:v="urn:schemas-microsoft-com:vml" xmlns:wp14="http://schemas.microsoft.com/office/word/2010/wordprocessingDrawing" xmlns:wp="http://schemas.openxmlformats.org/drawingml/2006/wordprocessingDrawing" xmlns:w10="urn:schemas-microsoft-com:office:word" xmlns:w="http://schemas.openxmlformats.org/wordprocessingml/2006/main" xmlns:w14="http://schemas.microsoft.com/office/word/2010/wordml" xmlns:w15="http://schemas.microsoft.com/office/word/2012/wordml" xmlns:w16cid="http://schemas.microsoft.com/office/word/2016/wordml/cid" xmlns:w16se="http://schemas.microsoft.com/office/word/2015/wordml/symex" xmlns:wpg="http://schemas.microsoft.com/office/word/2010/wordprocessingGroup" xmlns:wpi="http://schemas.microsoft.com/office/word/2010/wordprocessingInk" xmlns:wne="http://schemas.microsoft.com/office/word/2006/wordml" xmlns:wps="http://schemas.microsoft.com/office/word/2010/wordprocessingShape" mc:Ignorable="w14 w15 w16se w16cid wp14">
   <w:abstractNum w:abstractNumId="0" w15:restartNumberingAfterBreak="0">
     <w:nsid w:val="42B26328"/>
     <w:multiLevelType w:val="multilevel"/>
@@ -2008,14 +2188,14 @@
       </w:rPr>
     </w:lvl>
   </w:abstractNum>
-  <w:num w:numId="1" w16cid:durableId="424227557">
+  <w:num w:numId="1">
     <w:abstractNumId w:val="0"/>
   </w:num>
 </w:numbering>
 </file>
 
 <file path=word/styles.xml><?xml version="1.0" encoding="utf-8"?>
-<w:styles xmlns:mc="http://schemas.openxmlformats.org/markup-compatibility/2006" xmlns:r="http://schemas.openxmlformats.org/officeDocument/2006/relationships" xmlns:w="http://schemas.openxmlformats.org/wordprocessingml/2006/main" xmlns:w14="http://schemas.microsoft.com/office/word/2010/wordml" xmlns:w15="http://schemas.microsoft.com/office/word/2012/wordml" xmlns:w16cex="http://schemas.microsoft.com/office/word/2018/wordml/cex" xmlns:w16cid="http://schemas.microsoft.com/office/word/2016/wordml/cid" xmlns:w16="http://schemas.microsoft.com/office/word/2018/wordml" xmlns:w16sdtdh="http://schemas.microsoft.com/office/word/2020/wordml/sdtdatahash" xmlns:w16se="http://schemas.microsoft.com/office/word/2015/wordml/symex" mc:Ignorable="w14 w15 w16se w16cid w16 w16cex w16sdtdh">
+<w:styles xmlns:mc="http://schemas.openxmlformats.org/markup-compatibility/2006" xmlns:r="http://schemas.openxmlformats.org/officeDocument/2006/relationships" xmlns:w="http://schemas.openxmlformats.org/wordprocessingml/2006/main" xmlns:w14="http://schemas.microsoft.com/office/word/2010/wordml" xmlns:w15="http://schemas.microsoft.com/office/word/2012/wordml" xmlns:w16cid="http://schemas.microsoft.com/office/word/2016/wordml/cid" xmlns:w16se="http://schemas.microsoft.com/office/word/2015/wordml/symex" mc:Ignorable="w14 w15 w16se w16cid">
   <w:docDefaults>
     <w:rPrDefault>
       <w:rPr>

</xml_diff>

<commit_message>
Creación del acta 08 word
</commit_message>
<xml_diff>
--- a/PREGAME/1. ELICITACIÓN/1.4 Actas de Reunión/G1_Acta007.docx
+++ b/PREGAME/1. ELICITACIÓN/1.4 Actas de Reunión/G1_Acta007.docx
@@ -1,6 +1,6 @@
 
 <file path=word/document.xml><?xml version="1.0" encoding="utf-8"?>
-<w:document xmlns:wpc="http://schemas.microsoft.com/office/word/2010/wordprocessingCanvas" xmlns:cx="http://schemas.microsoft.com/office/drawing/2014/chartex" xmlns:cx1="http://schemas.microsoft.com/office/drawing/2015/9/8/chartex" xmlns:cx2="http://schemas.microsoft.com/office/drawing/2015/10/21/chartex" xmlns:cx3="http://schemas.microsoft.com/office/drawing/2016/5/9/chartex" xmlns:cx4="http://schemas.microsoft.com/office/drawing/2016/5/10/chartex" xmlns:cx5="http://schemas.microsoft.com/office/drawing/2016/5/11/chartex" xmlns:cx6="http://schemas.microsoft.com/office/drawing/2016/5/12/chartex" xmlns:cx7="http://schemas.microsoft.com/office/drawing/2016/5/13/chartex" xmlns:cx8="http://schemas.microsoft.com/office/drawing/2016/5/14/chartex" xmlns:mc="http://schemas.openxmlformats.org/markup-compatibility/2006" xmlns:aink="http://schemas.microsoft.com/office/drawing/2016/ink" xmlns:am3d="http://schemas.microsoft.com/office/drawing/2017/model3d" xmlns:o="urn:schemas-microsoft-com:office:office" xmlns:r="http://schemas.openxmlformats.org/officeDocument/2006/relationships" xmlns:m="http://schemas.openxmlformats.org/officeDocument/2006/math" xmlns:v="urn:schemas-microsoft-com:vml" xmlns:wp14="http://schemas.microsoft.com/office/word/2010/wordprocessingDrawing" xmlns:wp="http://schemas.openxmlformats.org/drawingml/2006/wordprocessingDrawing" xmlns:w10="urn:schemas-microsoft-com:office:word" xmlns:w="http://schemas.openxmlformats.org/wordprocessingml/2006/main" xmlns:w14="http://schemas.microsoft.com/office/word/2010/wordml" xmlns:w15="http://schemas.microsoft.com/office/word/2012/wordml" xmlns:w16cid="http://schemas.microsoft.com/office/word/2016/wordml/cid" xmlns:w16se="http://schemas.microsoft.com/office/word/2015/wordml/symex" xmlns:wpg="http://schemas.microsoft.com/office/word/2010/wordprocessingGroup" xmlns:wpi="http://schemas.microsoft.com/office/word/2010/wordprocessingInk" xmlns:wne="http://schemas.microsoft.com/office/word/2006/wordml" xmlns:wps="http://schemas.microsoft.com/office/word/2010/wordprocessingShape" mc:Ignorable="w14 w15 w16se w16cid wp14">
+<w:document xmlns:wpc="http://schemas.microsoft.com/office/word/2010/wordprocessingCanvas" xmlns:cx="http://schemas.microsoft.com/office/drawing/2014/chartex" xmlns:mc="http://schemas.openxmlformats.org/markup-compatibility/2006" xmlns:o="urn:schemas-microsoft-com:office:office" xmlns:r="http://schemas.openxmlformats.org/officeDocument/2006/relationships" xmlns:m="http://schemas.openxmlformats.org/officeDocument/2006/math" xmlns:v="urn:schemas-microsoft-com:vml" xmlns:wp14="http://schemas.microsoft.com/office/word/2010/wordprocessingDrawing" xmlns:wp="http://schemas.openxmlformats.org/drawingml/2006/wordprocessingDrawing" xmlns:w10="urn:schemas-microsoft-com:office:word" xmlns:w="http://schemas.openxmlformats.org/wordprocessingml/2006/main" xmlns:w14="http://schemas.microsoft.com/office/word/2010/wordml" xmlns:w15="http://schemas.microsoft.com/office/word/2012/wordml" xmlns:w16se="http://schemas.microsoft.com/office/word/2015/wordml/symex" xmlns:wpg="http://schemas.microsoft.com/office/word/2010/wordprocessingGroup" xmlns:wpi="http://schemas.microsoft.com/office/word/2010/wordprocessingInk" xmlns:wne="http://schemas.microsoft.com/office/word/2006/wordml" xmlns:wps="http://schemas.microsoft.com/office/word/2010/wordprocessingShape" mc:Ignorable="w14 w15 w16se wp14">
   <w:background w:color="FFFFFF"/>
   <w:body>
     <w:p>
@@ -133,7 +133,7 @@
                 <w:sz w:val="20"/>
                 <w:szCs w:val="20"/>
               </w:rPr>
-              <w:t>ACTA N°006</w:t>
+              <w:t>ACTA N°008</w:t>
             </w:r>
             <w:r>
               <w:rPr>
@@ -306,14 +306,7 @@
                 <w:sz w:val="18"/>
                 <w:szCs w:val="18"/>
               </w:rPr>
-              <w:t>22</w:t>
-            </w:r>
-            <w:r>
-              <w:rPr>
-                <w:sz w:val="18"/>
-                <w:szCs w:val="18"/>
-              </w:rPr>
-              <w:t>/02</w:t>
+              <w:t>06/03</w:t>
             </w:r>
             <w:r>
               <w:rPr>
@@ -345,7 +338,7 @@
                 <w:sz w:val="18"/>
                 <w:szCs w:val="18"/>
               </w:rPr>
-              <w:t>11</w:t>
+              <w:t>8</w:t>
             </w:r>
             <w:r>
               <w:rPr>
@@ -359,7 +352,14 @@
                 <w:sz w:val="18"/>
                 <w:szCs w:val="18"/>
               </w:rPr>
-              <w:t>30</w:t>
+              <w:t>0</w:t>
+            </w:r>
+            <w:r>
+              <w:rPr>
+                <w:sz w:val="18"/>
+                <w:szCs w:val="18"/>
+              </w:rPr>
+              <w:t>0</w:t>
             </w:r>
             <w:r>
               <w:rPr>
@@ -399,7 +399,7 @@
                 <w:sz w:val="18"/>
                 <w:szCs w:val="18"/>
               </w:rPr>
-              <w:t>12</w:t>
+              <w:t>9</w:t>
             </w:r>
             <w:r>
               <w:rPr>
@@ -420,7 +420,14 @@
                 <w:sz w:val="18"/>
                 <w:szCs w:val="18"/>
               </w:rPr>
-              <w:t xml:space="preserve">5 </w:t>
+              <w:t>0</w:t>
+            </w:r>
+            <w:r>
+              <w:rPr>
+                <w:sz w:val="18"/>
+                <w:szCs w:val="18"/>
+              </w:rPr>
+              <w:t xml:space="preserve"> </w:t>
             </w:r>
             <w:proofErr w:type="spellStart"/>
             <w:r>
@@ -511,23 +518,7 @@
                 <w:sz w:val="18"/>
                 <w:szCs w:val="18"/>
               </w:rPr>
-              <w:t xml:space="preserve">Revisión del </w:t>
-            </w:r>
-            <w:proofErr w:type="spellStart"/>
-            <w:r>
-              <w:rPr>
-                <w:sz w:val="18"/>
-                <w:szCs w:val="18"/>
-              </w:rPr>
-              <w:t>tester</w:t>
-            </w:r>
-            <w:proofErr w:type="spellEnd"/>
-            <w:r>
-              <w:rPr>
-                <w:sz w:val="18"/>
-                <w:szCs w:val="18"/>
-              </w:rPr>
-              <w:t xml:space="preserve"> de las funcionalidades de Organizador de materiales</w:t>
+              <w:t>Presentación del grupo.</w:t>
             </w:r>
           </w:p>
         </w:tc>
@@ -564,23 +555,7 @@
                 <w:sz w:val="18"/>
                 <w:szCs w:val="18"/>
               </w:rPr>
-              <w:t xml:space="preserve">Revisión del </w:t>
-            </w:r>
-            <w:proofErr w:type="spellStart"/>
-            <w:r>
-              <w:rPr>
-                <w:sz w:val="18"/>
-                <w:szCs w:val="18"/>
-              </w:rPr>
-              <w:t>tester</w:t>
-            </w:r>
-            <w:proofErr w:type="spellEnd"/>
-            <w:r>
-              <w:rPr>
-                <w:sz w:val="18"/>
-                <w:szCs w:val="18"/>
-              </w:rPr>
-              <w:t xml:space="preserve"> de las funcionalidades de Inventario de Productos</w:t>
+              <w:t>Exponer las funcionalidades de la aplicación ya finalizada al cliente.</w:t>
             </w:r>
           </w:p>
         </w:tc>
@@ -634,23 +609,37 @@
               </w:rPr>
               <w:t xml:space="preserve"> del </w:t>
             </w:r>
-            <w:proofErr w:type="spellStart"/>
-            <w:r>
-              <w:rPr>
-                <w:color w:val="000000"/>
-                <w:sz w:val="18"/>
-                <w:szCs w:val="18"/>
-              </w:rPr>
-              <w:t>tester</w:t>
-            </w:r>
-            <w:proofErr w:type="spellEnd"/>
-            <w:r>
-              <w:rPr>
-                <w:color w:val="000000"/>
-                <w:sz w:val="18"/>
-                <w:szCs w:val="18"/>
-              </w:rPr>
-              <w:t xml:space="preserve"> sobre los posibles errores encontrados</w:t>
+            <w:r>
+              <w:rPr>
+                <w:color w:val="000000"/>
+                <w:sz w:val="18"/>
+                <w:szCs w:val="18"/>
+              </w:rPr>
+              <w:t>cliente</w:t>
+            </w:r>
+            <w:r>
+              <w:rPr>
+                <w:color w:val="000000"/>
+                <w:sz w:val="18"/>
+                <w:szCs w:val="18"/>
+              </w:rPr>
+              <w:t xml:space="preserve"> sobre los posibles </w:t>
+            </w:r>
+            <w:r>
+              <w:rPr>
+                <w:color w:val="000000"/>
+                <w:sz w:val="18"/>
+                <w:szCs w:val="18"/>
+              </w:rPr>
+              <w:t>cambios</w:t>
+            </w:r>
+            <w:r>
+              <w:rPr>
+                <w:color w:val="000000"/>
+                <w:sz w:val="18"/>
+                <w:szCs w:val="18"/>
+              </w:rPr>
+              <w:t xml:space="preserve"> encontrados</w:t>
             </w:r>
           </w:p>
         </w:tc>
@@ -780,7 +769,23 @@
                 <w:color w:val="000000"/>
                 <w:shd w:val="clear" w:color="auto" w:fill="FFFFFF"/>
               </w:rPr>
-              <w:t>José Proaño</w:t>
+              <w:t xml:space="preserve">Sra. </w:t>
+            </w:r>
+            <w:proofErr w:type="spellStart"/>
+            <w:r>
+              <w:rPr>
+                <w:color w:val="000000"/>
+                <w:shd w:val="clear" w:color="auto" w:fill="FFFFFF"/>
+              </w:rPr>
+              <w:t>Jeanneth</w:t>
+            </w:r>
+            <w:proofErr w:type="spellEnd"/>
+            <w:r>
+              <w:rPr>
+                <w:color w:val="000000"/>
+                <w:shd w:val="clear" w:color="auto" w:fill="FFFFFF"/>
+              </w:rPr>
+              <w:t xml:space="preserve"> Vera</w:t>
             </w:r>
           </w:p>
         </w:tc>
@@ -789,11 +794,9 @@
             <w:tcW w:w="6379" w:type="dxa"/>
           </w:tcPr>
           <w:p>
-            <w:proofErr w:type="spellStart"/>
-            <w:r>
-              <w:t>Tester</w:t>
-            </w:r>
-            <w:proofErr w:type="spellEnd"/>
+            <w:r>
+              <w:t>Propietaria del emprendimiento “Entre Hilos &amp; Algodón”</w:t>
+            </w:r>
           </w:p>
         </w:tc>
       </w:tr>
@@ -849,6 +852,8 @@
             <w:r>
               <w:t>Líder del grupo de proyecto</w:t>
             </w:r>
+            <w:bookmarkStart w:id="1" w:name="_GoBack"/>
+            <w:bookmarkEnd w:id="1"/>
           </w:p>
         </w:tc>
       </w:tr>
@@ -910,6 +915,7 @@
       <w:r>
         <w:rPr>
           <w:noProof/>
+          <w:lang w:val="en-US"/>
         </w:rPr>
         <w:drawing>
           <wp:anchor distT="0" distB="0" distL="114300" distR="114300" simplePos="0" relativeHeight="251658240" behindDoc="0" locked="0" layoutInCell="1" allowOverlap="1" wp14:anchorId="68CAA84E" wp14:editId="27422468">
@@ -1043,8 +1049,8 @@
                 <w:szCs w:val="20"/>
               </w:rPr>
             </w:pPr>
-            <w:bookmarkStart w:id="1" w:name="_heading=h.30j0zll" w:colFirst="0" w:colLast="0"/>
-            <w:bookmarkEnd w:id="1"/>
+            <w:bookmarkStart w:id="2" w:name="_heading=h.30j0zll" w:colFirst="0" w:colLast="0"/>
+            <w:bookmarkEnd w:id="2"/>
             <w:r>
               <w:rPr>
                 <w:rFonts w:ascii="Arial" w:eastAsia="Arial" w:hAnsi="Arial" w:cs="Arial"/>
@@ -1713,6 +1719,7 @@
           <w:color w:val="000000"/>
           <w:sz w:val="20"/>
           <w:szCs w:val="20"/>
+          <w:lang w:val="en-US"/>
         </w:rPr>
         <w:drawing>
           <wp:anchor distT="0" distB="0" distL="114300" distR="114300" simplePos="0" relativeHeight="251659264" behindDoc="0" locked="0" layoutInCell="1" allowOverlap="1" wp14:anchorId="7DB35264" wp14:editId="23986390">
@@ -1792,8 +1799,8 @@
         </w:rPr>
         <w:t xml:space="preserve">___________________________                            </w:t>
       </w:r>
-      <w:bookmarkStart w:id="2" w:name="_heading=h.gjdgxs" w:colFirst="0" w:colLast="0"/>
-      <w:bookmarkEnd w:id="2"/>
+      <w:bookmarkStart w:id="3" w:name="_heading=h.gjdgxs" w:colFirst="0" w:colLast="0"/>
+      <w:bookmarkEnd w:id="3"/>
       <w:r>
         <w:rPr>
           <w:rFonts w:ascii="Arial" w:eastAsia="Arial" w:hAnsi="Arial" w:cs="Arial"/>
@@ -1860,8 +1867,6 @@
         </w:rPr>
         <w:tab/>
       </w:r>
-      <w:bookmarkStart w:id="3" w:name="_GoBack"/>
-      <w:bookmarkEnd w:id="3"/>
       <w:r>
         <w:rPr>
           <w:rFonts w:ascii="Arial" w:eastAsia="Arial" w:hAnsi="Arial" w:cs="Arial"/>
@@ -1982,7 +1987,7 @@
 </file>
 
 <file path=word/endnotes.xml><?xml version="1.0" encoding="utf-8"?>
-<w:endnotes xmlns:wpc="http://schemas.microsoft.com/office/word/2010/wordprocessingCanvas" xmlns:cx="http://schemas.microsoft.com/office/drawing/2014/chartex" xmlns:cx1="http://schemas.microsoft.com/office/drawing/2015/9/8/chartex" xmlns:cx2="http://schemas.microsoft.com/office/drawing/2015/10/21/chartex" xmlns:cx3="http://schemas.microsoft.com/office/drawing/2016/5/9/chartex" xmlns:cx4="http://schemas.microsoft.com/office/drawing/2016/5/10/chartex" xmlns:cx5="http://schemas.microsoft.com/office/drawing/2016/5/11/chartex" xmlns:cx6="http://schemas.microsoft.com/office/drawing/2016/5/12/chartex" xmlns:cx7="http://schemas.microsoft.com/office/drawing/2016/5/13/chartex" xmlns:cx8="http://schemas.microsoft.com/office/drawing/2016/5/14/chartex" xmlns:mc="http://schemas.openxmlformats.org/markup-compatibility/2006" xmlns:aink="http://schemas.microsoft.com/office/drawing/2016/ink" xmlns:am3d="http://schemas.microsoft.com/office/drawing/2017/model3d" xmlns:o="urn:schemas-microsoft-com:office:office" xmlns:r="http://schemas.openxmlformats.org/officeDocument/2006/relationships" xmlns:m="http://schemas.openxmlformats.org/officeDocument/2006/math" xmlns:v="urn:schemas-microsoft-com:vml" xmlns:wp14="http://schemas.microsoft.com/office/word/2010/wordprocessingDrawing" xmlns:wp="http://schemas.openxmlformats.org/drawingml/2006/wordprocessingDrawing" xmlns:w10="urn:schemas-microsoft-com:office:word" xmlns:w="http://schemas.openxmlformats.org/wordprocessingml/2006/main" xmlns:w14="http://schemas.microsoft.com/office/word/2010/wordml" xmlns:w15="http://schemas.microsoft.com/office/word/2012/wordml" xmlns:w16cid="http://schemas.microsoft.com/office/word/2016/wordml/cid" xmlns:w16se="http://schemas.microsoft.com/office/word/2015/wordml/symex" xmlns:wpg="http://schemas.microsoft.com/office/word/2010/wordprocessingGroup" xmlns:wpi="http://schemas.microsoft.com/office/word/2010/wordprocessingInk" xmlns:wne="http://schemas.microsoft.com/office/word/2006/wordml" xmlns:wps="http://schemas.microsoft.com/office/word/2010/wordprocessingShape" mc:Ignorable="w14 w15 w16se w16cid wp14">
+<w:endnotes xmlns:wpc="http://schemas.microsoft.com/office/word/2010/wordprocessingCanvas" xmlns:cx="http://schemas.microsoft.com/office/drawing/2014/chartex" xmlns:mc="http://schemas.openxmlformats.org/markup-compatibility/2006" xmlns:o="urn:schemas-microsoft-com:office:office" xmlns:r="http://schemas.openxmlformats.org/officeDocument/2006/relationships" xmlns:m="http://schemas.openxmlformats.org/officeDocument/2006/math" xmlns:v="urn:schemas-microsoft-com:vml" xmlns:wp14="http://schemas.microsoft.com/office/word/2010/wordprocessingDrawing" xmlns:wp="http://schemas.openxmlformats.org/drawingml/2006/wordprocessingDrawing" xmlns:w10="urn:schemas-microsoft-com:office:word" xmlns:w="http://schemas.openxmlformats.org/wordprocessingml/2006/main" xmlns:w14="http://schemas.microsoft.com/office/word/2010/wordml" xmlns:w15="http://schemas.microsoft.com/office/word/2012/wordml" xmlns:w16se="http://schemas.microsoft.com/office/word/2015/wordml/symex" xmlns:wpg="http://schemas.microsoft.com/office/word/2010/wordprocessingGroup" xmlns:wpi="http://schemas.microsoft.com/office/word/2010/wordprocessingInk" xmlns:wne="http://schemas.microsoft.com/office/word/2006/wordml" xmlns:wps="http://schemas.microsoft.com/office/word/2010/wordprocessingShape" mc:Ignorable="w14 w15 w16se wp14">
   <w:endnote w:type="separator" w:id="-1">
     <w:p>
       <w:pPr>
@@ -2007,7 +2012,7 @@
 </file>
 
 <file path=word/footer1.xml><?xml version="1.0" encoding="utf-8"?>
-<w:ftr xmlns:wpc="http://schemas.microsoft.com/office/word/2010/wordprocessingCanvas" xmlns:cx="http://schemas.microsoft.com/office/drawing/2014/chartex" xmlns:cx1="http://schemas.microsoft.com/office/drawing/2015/9/8/chartex" xmlns:cx2="http://schemas.microsoft.com/office/drawing/2015/10/21/chartex" xmlns:cx3="http://schemas.microsoft.com/office/drawing/2016/5/9/chartex" xmlns:cx4="http://schemas.microsoft.com/office/drawing/2016/5/10/chartex" xmlns:cx5="http://schemas.microsoft.com/office/drawing/2016/5/11/chartex" xmlns:cx6="http://schemas.microsoft.com/office/drawing/2016/5/12/chartex" xmlns:cx7="http://schemas.microsoft.com/office/drawing/2016/5/13/chartex" xmlns:cx8="http://schemas.microsoft.com/office/drawing/2016/5/14/chartex" xmlns:mc="http://schemas.openxmlformats.org/markup-compatibility/2006" xmlns:aink="http://schemas.microsoft.com/office/drawing/2016/ink" xmlns:am3d="http://schemas.microsoft.com/office/drawing/2017/model3d" xmlns:o="urn:schemas-microsoft-com:office:office" xmlns:r="http://schemas.openxmlformats.org/officeDocument/2006/relationships" xmlns:m="http://schemas.openxmlformats.org/officeDocument/2006/math" xmlns:v="urn:schemas-microsoft-com:vml" xmlns:wp14="http://schemas.microsoft.com/office/word/2010/wordprocessingDrawing" xmlns:wp="http://schemas.openxmlformats.org/drawingml/2006/wordprocessingDrawing" xmlns:w10="urn:schemas-microsoft-com:office:word" xmlns:w="http://schemas.openxmlformats.org/wordprocessingml/2006/main" xmlns:w14="http://schemas.microsoft.com/office/word/2010/wordml" xmlns:w15="http://schemas.microsoft.com/office/word/2012/wordml" xmlns:w16cid="http://schemas.microsoft.com/office/word/2016/wordml/cid" xmlns:w16se="http://schemas.microsoft.com/office/word/2015/wordml/symex" xmlns:wpg="http://schemas.microsoft.com/office/word/2010/wordprocessingGroup" xmlns:wpi="http://schemas.microsoft.com/office/word/2010/wordprocessingInk" xmlns:wne="http://schemas.microsoft.com/office/word/2006/wordml" xmlns:wps="http://schemas.microsoft.com/office/word/2010/wordprocessingShape" mc:Ignorable="w14 w15 w16se w16cid wp14">
+<w:ftr xmlns:wpc="http://schemas.microsoft.com/office/word/2010/wordprocessingCanvas" xmlns:cx="http://schemas.microsoft.com/office/drawing/2014/chartex" xmlns:mc="http://schemas.openxmlformats.org/markup-compatibility/2006" xmlns:o="urn:schemas-microsoft-com:office:office" xmlns:r="http://schemas.openxmlformats.org/officeDocument/2006/relationships" xmlns:m="http://schemas.openxmlformats.org/officeDocument/2006/math" xmlns:v="urn:schemas-microsoft-com:vml" xmlns:wp14="http://schemas.microsoft.com/office/word/2010/wordprocessingDrawing" xmlns:wp="http://schemas.openxmlformats.org/drawingml/2006/wordprocessingDrawing" xmlns:w10="urn:schemas-microsoft-com:office:word" xmlns:w="http://schemas.openxmlformats.org/wordprocessingml/2006/main" xmlns:w14="http://schemas.microsoft.com/office/word/2010/wordml" xmlns:w15="http://schemas.microsoft.com/office/word/2012/wordml" xmlns:w16se="http://schemas.microsoft.com/office/word/2015/wordml/symex" xmlns:wpg="http://schemas.microsoft.com/office/word/2010/wordprocessingGroup" xmlns:wpi="http://schemas.microsoft.com/office/word/2010/wordprocessingInk" xmlns:wne="http://schemas.microsoft.com/office/word/2006/wordml" xmlns:wps="http://schemas.microsoft.com/office/word/2010/wordprocessingShape" mc:Ignorable="w14 w15 w16se wp14">
   <w:p>
     <w:pPr>
       <w:tabs>
@@ -2049,7 +2054,7 @@
 </file>
 
 <file path=word/footnotes.xml><?xml version="1.0" encoding="utf-8"?>
-<w:footnotes xmlns:wpc="http://schemas.microsoft.com/office/word/2010/wordprocessingCanvas" xmlns:cx="http://schemas.microsoft.com/office/drawing/2014/chartex" xmlns:cx1="http://schemas.microsoft.com/office/drawing/2015/9/8/chartex" xmlns:cx2="http://schemas.microsoft.com/office/drawing/2015/10/21/chartex" xmlns:cx3="http://schemas.microsoft.com/office/drawing/2016/5/9/chartex" xmlns:cx4="http://schemas.microsoft.com/office/drawing/2016/5/10/chartex" xmlns:cx5="http://schemas.microsoft.com/office/drawing/2016/5/11/chartex" xmlns:cx6="http://schemas.microsoft.com/office/drawing/2016/5/12/chartex" xmlns:cx7="http://schemas.microsoft.com/office/drawing/2016/5/13/chartex" xmlns:cx8="http://schemas.microsoft.com/office/drawing/2016/5/14/chartex" xmlns:mc="http://schemas.openxmlformats.org/markup-compatibility/2006" xmlns:aink="http://schemas.microsoft.com/office/drawing/2016/ink" xmlns:am3d="http://schemas.microsoft.com/office/drawing/2017/model3d" xmlns:o="urn:schemas-microsoft-com:office:office" xmlns:r="http://schemas.openxmlformats.org/officeDocument/2006/relationships" xmlns:m="http://schemas.openxmlformats.org/officeDocument/2006/math" xmlns:v="urn:schemas-microsoft-com:vml" xmlns:wp14="http://schemas.microsoft.com/office/word/2010/wordprocessingDrawing" xmlns:wp="http://schemas.openxmlformats.org/drawingml/2006/wordprocessingDrawing" xmlns:w10="urn:schemas-microsoft-com:office:word" xmlns:w="http://schemas.openxmlformats.org/wordprocessingml/2006/main" xmlns:w14="http://schemas.microsoft.com/office/word/2010/wordml" xmlns:w15="http://schemas.microsoft.com/office/word/2012/wordml" xmlns:w16cid="http://schemas.microsoft.com/office/word/2016/wordml/cid" xmlns:w16se="http://schemas.microsoft.com/office/word/2015/wordml/symex" xmlns:wpg="http://schemas.microsoft.com/office/word/2010/wordprocessingGroup" xmlns:wpi="http://schemas.microsoft.com/office/word/2010/wordprocessingInk" xmlns:wne="http://schemas.microsoft.com/office/word/2006/wordml" xmlns:wps="http://schemas.microsoft.com/office/word/2010/wordprocessingShape" mc:Ignorable="w14 w15 w16se w16cid wp14">
+<w:footnotes xmlns:wpc="http://schemas.microsoft.com/office/word/2010/wordprocessingCanvas" xmlns:cx="http://schemas.microsoft.com/office/drawing/2014/chartex" xmlns:mc="http://schemas.openxmlformats.org/markup-compatibility/2006" xmlns:o="urn:schemas-microsoft-com:office:office" xmlns:r="http://schemas.openxmlformats.org/officeDocument/2006/relationships" xmlns:m="http://schemas.openxmlformats.org/officeDocument/2006/math" xmlns:v="urn:schemas-microsoft-com:vml" xmlns:wp14="http://schemas.microsoft.com/office/word/2010/wordprocessingDrawing" xmlns:wp="http://schemas.openxmlformats.org/drawingml/2006/wordprocessingDrawing" xmlns:w10="urn:schemas-microsoft-com:office:word" xmlns:w="http://schemas.openxmlformats.org/wordprocessingml/2006/main" xmlns:w14="http://schemas.microsoft.com/office/word/2010/wordml" xmlns:w15="http://schemas.microsoft.com/office/word/2012/wordml" xmlns:w16se="http://schemas.microsoft.com/office/word/2015/wordml/symex" xmlns:wpg="http://schemas.microsoft.com/office/word/2010/wordprocessingGroup" xmlns:wpi="http://schemas.microsoft.com/office/word/2010/wordprocessingInk" xmlns:wne="http://schemas.microsoft.com/office/word/2006/wordml" xmlns:wps="http://schemas.microsoft.com/office/word/2010/wordprocessingShape" mc:Ignorable="w14 w15 w16se wp14">
   <w:footnote w:type="separator" w:id="-1">
     <w:p>
       <w:pPr>
@@ -2074,7 +2079,7 @@
 </file>
 
 <file path=word/numbering.xml><?xml version="1.0" encoding="utf-8"?>
-<w:numbering xmlns:wpc="http://schemas.microsoft.com/office/word/2010/wordprocessingCanvas" xmlns:cx="http://schemas.microsoft.com/office/drawing/2014/chartex" xmlns:cx1="http://schemas.microsoft.com/office/drawing/2015/9/8/chartex" xmlns:cx2="http://schemas.microsoft.com/office/drawing/2015/10/21/chartex" xmlns:cx3="http://schemas.microsoft.com/office/drawing/2016/5/9/chartex" xmlns:cx4="http://schemas.microsoft.com/office/drawing/2016/5/10/chartex" xmlns:cx5="http://schemas.microsoft.com/office/drawing/2016/5/11/chartex" xmlns:cx6="http://schemas.microsoft.com/office/drawing/2016/5/12/chartex" xmlns:cx7="http://schemas.microsoft.com/office/drawing/2016/5/13/chartex" xmlns:cx8="http://schemas.microsoft.com/office/drawing/2016/5/14/chartex" xmlns:mc="http://schemas.openxmlformats.org/markup-compatibility/2006" xmlns:aink="http://schemas.microsoft.com/office/drawing/2016/ink" xmlns:am3d="http://schemas.microsoft.com/office/drawing/2017/model3d" xmlns:o="urn:schemas-microsoft-com:office:office" xmlns:r="http://schemas.openxmlformats.org/officeDocument/2006/relationships" xmlns:m="http://schemas.openxmlformats.org/officeDocument/2006/math" xmlns:v="urn:schemas-microsoft-com:vml" xmlns:wp14="http://schemas.microsoft.com/office/word/2010/wordprocessingDrawing" xmlns:wp="http://schemas.openxmlformats.org/drawingml/2006/wordprocessingDrawing" xmlns:w10="urn:schemas-microsoft-com:office:word" xmlns:w="http://schemas.openxmlformats.org/wordprocessingml/2006/main" xmlns:w14="http://schemas.microsoft.com/office/word/2010/wordml" xmlns:w15="http://schemas.microsoft.com/office/word/2012/wordml" xmlns:w16cid="http://schemas.microsoft.com/office/word/2016/wordml/cid" xmlns:w16se="http://schemas.microsoft.com/office/word/2015/wordml/symex" xmlns:wpg="http://schemas.microsoft.com/office/word/2010/wordprocessingGroup" xmlns:wpi="http://schemas.microsoft.com/office/word/2010/wordprocessingInk" xmlns:wne="http://schemas.microsoft.com/office/word/2006/wordml" xmlns:wps="http://schemas.microsoft.com/office/word/2010/wordprocessingShape" mc:Ignorable="w14 w15 w16se w16cid wp14">
+<w:numbering xmlns:wpc="http://schemas.microsoft.com/office/word/2010/wordprocessingCanvas" xmlns:cx="http://schemas.microsoft.com/office/drawing/2014/chartex" xmlns:mc="http://schemas.openxmlformats.org/markup-compatibility/2006" xmlns:o="urn:schemas-microsoft-com:office:office" xmlns:r="http://schemas.openxmlformats.org/officeDocument/2006/relationships" xmlns:m="http://schemas.openxmlformats.org/officeDocument/2006/math" xmlns:v="urn:schemas-microsoft-com:vml" xmlns:wp14="http://schemas.microsoft.com/office/word/2010/wordprocessingDrawing" xmlns:wp="http://schemas.openxmlformats.org/drawingml/2006/wordprocessingDrawing" xmlns:w10="urn:schemas-microsoft-com:office:word" xmlns:w="http://schemas.openxmlformats.org/wordprocessingml/2006/main" xmlns:w14="http://schemas.microsoft.com/office/word/2010/wordml" xmlns:w15="http://schemas.microsoft.com/office/word/2012/wordml" xmlns:w16se="http://schemas.microsoft.com/office/word/2015/wordml/symex" xmlns:wpg="http://schemas.microsoft.com/office/word/2010/wordprocessingGroup" xmlns:wpi="http://schemas.microsoft.com/office/word/2010/wordprocessingInk" xmlns:wne="http://schemas.microsoft.com/office/word/2006/wordml" xmlns:wps="http://schemas.microsoft.com/office/word/2010/wordprocessingShape" mc:Ignorable="w14 w15 w16se wp14">
   <w:abstractNum w:abstractNumId="0" w15:restartNumberingAfterBreak="0">
     <w:nsid w:val="42B26328"/>
     <w:multiLevelType w:val="multilevel"/>
@@ -2195,7 +2200,7 @@
 </file>
 
 <file path=word/styles.xml><?xml version="1.0" encoding="utf-8"?>
-<w:styles xmlns:mc="http://schemas.openxmlformats.org/markup-compatibility/2006" xmlns:r="http://schemas.openxmlformats.org/officeDocument/2006/relationships" xmlns:w="http://schemas.openxmlformats.org/wordprocessingml/2006/main" xmlns:w14="http://schemas.microsoft.com/office/word/2010/wordml" xmlns:w15="http://schemas.microsoft.com/office/word/2012/wordml" xmlns:w16cid="http://schemas.microsoft.com/office/word/2016/wordml/cid" xmlns:w16se="http://schemas.microsoft.com/office/word/2015/wordml/symex" mc:Ignorable="w14 w15 w16se w16cid">
+<w:styles xmlns:mc="http://schemas.openxmlformats.org/markup-compatibility/2006" xmlns:r="http://schemas.openxmlformats.org/officeDocument/2006/relationships" xmlns:w="http://schemas.openxmlformats.org/wordprocessingml/2006/main" xmlns:w14="http://schemas.microsoft.com/office/word/2010/wordml" xmlns:w15="http://schemas.microsoft.com/office/word/2012/wordml" xmlns:w16se="http://schemas.microsoft.com/office/word/2015/wordml/symex" mc:Ignorable="w14 w15 w16se">
   <w:docDefaults>
     <w:rPrDefault>
       <w:rPr>
@@ -2211,7 +2216,7 @@
       </w:pPr>
     </w:pPrDefault>
   </w:docDefaults>
-  <w:latentStyles w:defLockedState="0" w:defUIPriority="99" w:defSemiHidden="0" w:defUnhideWhenUsed="0" w:defQFormat="0" w:count="376">
+  <w:latentStyles w:defLockedState="0" w:defUIPriority="99" w:defSemiHidden="0" w:defUnhideWhenUsed="0" w:defQFormat="0" w:count="371">
     <w:lsdException w:name="Normal" w:uiPriority="0" w:qFormat="1"/>
     <w:lsdException w:name="heading 1" w:uiPriority="9" w:qFormat="1"/>
     <w:lsdException w:name="heading 2" w:semiHidden="1" w:uiPriority="9" w:unhideWhenUsed="1" w:qFormat="1"/>
@@ -2583,11 +2588,6 @@
     <w:lsdException w:name="List Table 5 Dark Accent 6" w:uiPriority="50"/>
     <w:lsdException w:name="List Table 6 Colorful Accent 6" w:uiPriority="51"/>
     <w:lsdException w:name="List Table 7 Colorful Accent 6" w:uiPriority="52"/>
-    <w:lsdException w:name="Mention" w:semiHidden="1" w:unhideWhenUsed="1"/>
-    <w:lsdException w:name="Smart Hyperlink" w:semiHidden="1" w:unhideWhenUsed="1"/>
-    <w:lsdException w:name="Hashtag" w:semiHidden="1" w:unhideWhenUsed="1"/>
-    <w:lsdException w:name="Unresolved Mention" w:semiHidden="1" w:unhideWhenUsed="1"/>
-    <w:lsdException w:name="Smart Link" w:semiHidden="1" w:unhideWhenUsed="1"/>
   </w:latentStyles>
   <w:style w:type="paragraph" w:default="1" w:styleId="Normal">
     <w:name w:val="Normal"/>

</xml_diff>